<commit_message>
Update lab_report references and mlp alpha
</commit_message>
<xml_diff>
--- a/ex01/Lab_report.docx
+++ b/ex01/Lab_report.docx
@@ -21,33 +21,8 @@
           <w:rFonts w:eastAsia="Times New Roman"/>
           <w:lang w:eastAsia="en-GB"/>
         </w:rPr>
-        <w:t xml:space="preserve">Lab report David </w:t>
-      </w:r>
-      <w:proofErr w:type="spellStart"/>
-      <w:r>
-        <w:rPr>
-          <w:rFonts w:eastAsia="Times New Roman"/>
-          <w:lang w:eastAsia="en-GB"/>
-        </w:rPr>
-        <w:t>Bielik</w:t>
-      </w:r>
-      <w:proofErr w:type="spellEnd"/>
-      <w:r>
-        <w:rPr>
-          <w:rFonts w:eastAsia="Times New Roman"/>
-          <w:lang w:eastAsia="en-GB"/>
-        </w:rPr>
-        <w:t xml:space="preserve"> and Debora </w:t>
-      </w:r>
-      <w:proofErr w:type="spellStart"/>
-      <w:r>
-        <w:rPr>
-          <w:rFonts w:eastAsia="Times New Roman"/>
-          <w:lang w:eastAsia="en-GB"/>
-        </w:rPr>
-        <w:t>Beuret</w:t>
-      </w:r>
-      <w:proofErr w:type="spellEnd"/>
+        <w:t>Lab report David Bielik and Debora Beuret</w:t>
+      </w:r>
     </w:p>
     <w:p>
       <w:pPr>
@@ -65,15 +40,7 @@
         <w:t xml:space="preserve">There were more labels than tweets in total. </w:t>
       </w:r>
       <w:r>
-        <w:t xml:space="preserve">For this reason, the methodology we followed was very simple: create pandas </w:t>
-      </w:r>
-      <w:proofErr w:type="spellStart"/>
-      <w:r>
-        <w:t>dataframes</w:t>
-      </w:r>
-      <w:proofErr w:type="spellEnd"/>
-      <w:r>
-        <w:t xml:space="preserve"> for both datasets (the labels and the tweets) and then merge them with the IDs. With the module pandas, the process was quick and efficient.</w:t>
+        <w:t>For this reason, the methodology we followed was very simple: create pandas dataframes for both datasets (the labels and the tweets) and then merge them with the IDs. With the module pandas, the process was quick and efficient.</w:t>
       </w:r>
     </w:p>
     <w:p/>
@@ -255,55 +222,31 @@
         <w:rPr>
           <w:color w:val="000000" w:themeColor="text1"/>
         </w:rPr>
-        <w:t>‘</w:t>
-      </w:r>
-      <w:proofErr w:type="spellStart"/>
-      <w:proofErr w:type="gramStart"/>
+        <w:t>‘ar</w:t>
+      </w:r>
       <w:r>
         <w:rPr>
           <w:color w:val="000000" w:themeColor="text1"/>
         </w:rPr>
-        <w:t>ar</w:t>
-      </w:r>
-      <w:proofErr w:type="spellEnd"/>
+        <w:t xml:space="preserve"> </w:t>
+      </w:r>
       <w:r>
         <w:rPr>
           <w:color w:val="000000" w:themeColor="text1"/>
         </w:rPr>
+        <w:t>’ and ‘</w:t>
+      </w:r>
+      <w:r>
+        <w:rPr>
+          <w:color w:val="000000" w:themeColor="text1"/>
+        </w:rPr>
         <w:t xml:space="preserve"> </w:t>
       </w:r>
       <w:r>
         <w:rPr>
           <w:color w:val="000000" w:themeColor="text1"/>
         </w:rPr>
-        <w:t>’</w:t>
-      </w:r>
-      <w:proofErr w:type="gramEnd"/>
-      <w:r>
-        <w:rPr>
-          <w:color w:val="000000" w:themeColor="text1"/>
-        </w:rPr>
-        <w:t xml:space="preserve"> and ‘</w:t>
-      </w:r>
-      <w:r>
-        <w:rPr>
-          <w:color w:val="000000" w:themeColor="text1"/>
-        </w:rPr>
-        <w:t xml:space="preserve"> </w:t>
-      </w:r>
-      <w:proofErr w:type="spellStart"/>
-      <w:r>
-        <w:rPr>
-          <w:color w:val="000000" w:themeColor="text1"/>
-        </w:rPr>
-        <w:t>ar</w:t>
-      </w:r>
-      <w:proofErr w:type="spellEnd"/>
-      <w:r>
-        <w:rPr>
-          <w:color w:val="000000" w:themeColor="text1"/>
-        </w:rPr>
-        <w:t xml:space="preserve"> </w:t>
+        <w:t xml:space="preserve">ar </w:t>
       </w:r>
       <w:r>
         <w:rPr>
@@ -514,15 +457,7 @@
         <w:t xml:space="preserve"> in the dataset. Those are presumably re-tweets</w:t>
       </w:r>
       <w:r>
-        <w:t>, short statements or simple replies (such as ‘</w:t>
-      </w:r>
-      <w:proofErr w:type="gramStart"/>
-      <w:r>
-        <w:t>:(‘</w:t>
-      </w:r>
-      <w:proofErr w:type="gramEnd"/>
-      <w:r>
-        <w:t>).</w:t>
+        <w:t>, short statements or simple replies (such as ‘:(‘).</w:t>
       </w:r>
       <w:r>
         <w:t xml:space="preserve"> </w:t>
@@ -556,40 +491,29 @@
           <w:i/>
           <w:iCs/>
         </w:rPr>
-        <w:t>labels-</w:t>
-      </w:r>
-      <w:proofErr w:type="spellStart"/>
+        <w:t>labels-test.stv</w:t>
+      </w:r>
+      <w:r>
+        <w:t xml:space="preserve"> (excluding the deleted tweets)</w:t>
+      </w:r>
+      <w:r>
+        <w:t>.</w:t>
+      </w:r>
+    </w:p>
+    <w:p>
+      <w:r>
+        <w:t xml:space="preserve">The </w:t>
+      </w:r>
+      <w:r>
+        <w:t xml:space="preserve">preprocessed </w:t>
+      </w:r>
       <w:r>
         <w:rPr>
           <w:i/>
           <w:iCs/>
         </w:rPr>
-        <w:t>test.stv</w:t>
-      </w:r>
-      <w:proofErr w:type="spellEnd"/>
-      <w:r>
-        <w:t xml:space="preserve"> (excluding the deleted tweets)</w:t>
-      </w:r>
-      <w:r>
-        <w:t>.</w:t>
-      </w:r>
-    </w:p>
-    <w:p>
-      <w:r>
-        <w:t xml:space="preserve">The </w:t>
-      </w:r>
-      <w:r>
-        <w:t xml:space="preserve">preprocessed </w:t>
-      </w:r>
-      <w:proofErr w:type="spellStart"/>
-      <w:r>
-        <w:rPr>
-          <w:i/>
-          <w:iCs/>
-        </w:rPr>
         <w:t>labels-train+dev.tsv</w:t>
       </w:r>
-      <w:proofErr w:type="spellEnd"/>
       <w:r>
         <w:t xml:space="preserve"> set was first shuffled and then </w:t>
       </w:r>
@@ -617,7 +541,6 @@
       <w:r>
         <w:t xml:space="preserve">From there, we performed several </w:t>
       </w:r>
-      <w:proofErr w:type="spellStart"/>
       <w:r>
         <w:rPr>
           <w:b/>
@@ -625,7 +548,6 @@
         </w:rPr>
         <w:t>GridSearches</w:t>
       </w:r>
-      <w:proofErr w:type="spellEnd"/>
       <w:r>
         <w:t xml:space="preserve"> (cv = 4)</w:t>
       </w:r>
@@ -644,7 +566,6 @@
       <w:r>
         <w:t xml:space="preserve">performers of the </w:t>
       </w:r>
-      <w:proofErr w:type="spellStart"/>
       <w:r>
         <w:t>G</w:t>
       </w:r>
@@ -655,11 +576,7 @@
         <w:t>S</w:t>
       </w:r>
       <w:r>
-        <w:t>earch</w:t>
-      </w:r>
-      <w:proofErr w:type="spellEnd"/>
-      <w:r>
-        <w:t xml:space="preserve"> would be tested with the </w:t>
+        <w:t xml:space="preserve">earch would be tested with the </w:t>
       </w:r>
       <w:r>
         <w:t>development</w:t>
@@ -741,7 +658,6 @@
       <w:r>
         <w:t xml:space="preserve">We considered quite a few pipelines. Obviously, </w:t>
       </w:r>
-      <w:proofErr w:type="spellStart"/>
       <w:r>
         <w:rPr>
           <w:b/>
@@ -749,11 +665,9 @@
         </w:rPr>
         <w:t>ngrams</w:t>
       </w:r>
-      <w:proofErr w:type="spellEnd"/>
       <w:r>
         <w:t xml:space="preserve"> and </w:t>
       </w:r>
-      <w:proofErr w:type="spellStart"/>
       <w:r>
         <w:rPr>
           <w:b/>
@@ -761,7 +675,6 @@
         </w:rPr>
         <w:t>tfidf</w:t>
       </w:r>
-      <w:proofErr w:type="spellEnd"/>
       <w:r>
         <w:t xml:space="preserve"> came into question and were used in our pipeline. Additionally, we tried adding the </w:t>
       </w:r>
@@ -773,26 +686,10 @@
         <w:t>average word length of the tweets</w:t>
       </w:r>
       <w:r>
-        <w:t xml:space="preserve"> (see class </w:t>
-      </w:r>
-      <w:proofErr w:type="spellStart"/>
-      <w:r>
-        <w:t>AverageWordLengthExtractor</w:t>
-      </w:r>
-      <w:proofErr w:type="spellEnd"/>
-      <w:r>
-        <w:t>)</w:t>
-      </w:r>
-      <w:r>
-        <w:t xml:space="preserve">. Initially, it had a negative impact on the performance of each classifier! The solution to this problem was to use a </w:t>
-      </w:r>
-      <w:proofErr w:type="spellStart"/>
-      <w:r>
-        <w:t>MinMaxScaler</w:t>
-      </w:r>
-      <w:proofErr w:type="spellEnd"/>
-      <w:r>
-        <w:t xml:space="preserve"> on the average word length</w:t>
+        <w:t xml:space="preserve"> (see class AverageWordLengthExtractor)</w:t>
+      </w:r>
+      <w:r>
+        <w:t>. Initially, it had a negative impact on the performance of each classifier! The solution to this problem was to use a MinMaxScaler on the average word length</w:t>
       </w:r>
       <w:r>
         <w:t xml:space="preserve"> values</w:t>
@@ -845,15 +742,7 @@
     </w:p>
     <w:p>
       <w:r>
-        <w:t xml:space="preserve">In a first </w:t>
-      </w:r>
-      <w:proofErr w:type="spellStart"/>
-      <w:r>
-        <w:t>GridSearch</w:t>
-      </w:r>
-      <w:proofErr w:type="spellEnd"/>
-      <w:r>
-        <w:t>, we tried a few parameters</w:t>
+        <w:t>In a first GridSearch, we tried a few parameters</w:t>
       </w:r>
       <w:r>
         <w:t xml:space="preserve"> (loss function, penalty, number of iterations)</w:t>
@@ -940,23 +829,7 @@
     <w:p/>
     <w:p>
       <w:r>
-        <w:t xml:space="preserve">We realized that the best models would consistently have a hinge loss function. The number of </w:t>
-      </w:r>
-      <w:proofErr w:type="spellStart"/>
-      <w:r>
-        <w:t>max_iterations</w:t>
-      </w:r>
-      <w:proofErr w:type="spellEnd"/>
-      <w:r>
-        <w:t xml:space="preserve"> would vary and both no penalty and L2 seemed to provide good results. For this reason, we trained a new </w:t>
-      </w:r>
-      <w:proofErr w:type="spellStart"/>
-      <w:r>
-        <w:t>GridSearch</w:t>
-      </w:r>
-      <w:proofErr w:type="spellEnd"/>
-      <w:r>
-        <w:t xml:space="preserve"> that always had a hinge loss function. The varying parameters were the penalty (None or L2) and the maximum number of iterations (100, 150 and 200). </w:t>
+        <w:t xml:space="preserve">We realized that the best models would consistently have a hinge loss function. The number of max_iterations would vary and both no penalty and L2 seemed to provide good results. For this reason, we trained a new GridSearch that always had a hinge loss function. The varying parameters were the penalty (None or L2) and the maximum number of iterations (100, 150 and 200). </w:t>
       </w:r>
     </w:p>
     <w:p/>
@@ -1008,23 +881,7 @@
     </w:p>
     <w:p>
       <w:r>
-        <w:t xml:space="preserve"> In this case, we saw that all the best models had no penalty. Seeing the best models, we see that the best has maximum 200 iterations, then 150 and finally 100. This made us wonder if even more than 200 would do even better, or if it was a sweet spot already. For this reason, we tried another </w:t>
-      </w:r>
-      <w:proofErr w:type="spellStart"/>
-      <w:r>
-        <w:t>GridSearch</w:t>
-      </w:r>
-      <w:proofErr w:type="spellEnd"/>
-      <w:r>
-        <w:t xml:space="preserve"> with a constant hinge function, no penalty. The maximum number of iterations could vary between 200 and 300. We also chose to work with one more parameter, namely the </w:t>
-      </w:r>
-      <w:proofErr w:type="spellStart"/>
-      <w:r>
-        <w:t>ngram</w:t>
-      </w:r>
-      <w:proofErr w:type="spellEnd"/>
-      <w:r>
-        <w:t xml:space="preserve"> range. We decided to </w:t>
+        <w:t xml:space="preserve"> In this case, we saw that all the best models had no penalty. Seeing the best models, we see that the best has maximum 200 iterations, then 150 and finally 100. This made us wonder if even more than 200 would do even better, or if it was a sweet spot already. For this reason, we tried another GridSearch with a constant hinge function, no penalty. The maximum number of iterations could vary between 200 and 300. We also chose to work with one more parameter, namely the ngram range. We decided to </w:t>
       </w:r>
       <w:r>
         <w:t>try</w:t>
@@ -1094,36 +951,12 @@
     <w:p/>
     <w:p>
       <w:r>
-        <w:t xml:space="preserve">The results showed that the best model was having a maximum of 300 iterations and </w:t>
-      </w:r>
-      <w:proofErr w:type="gramStart"/>
-      <w:r>
-        <w:t>an</w:t>
-      </w:r>
-      <w:proofErr w:type="gramEnd"/>
-      <w:r>
-        <w:t xml:space="preserve"> </w:t>
-      </w:r>
-      <w:proofErr w:type="spellStart"/>
-      <w:r>
-        <w:t>ngram</w:t>
-      </w:r>
-      <w:proofErr w:type="spellEnd"/>
-      <w:r>
-        <w:t xml:space="preserve"> range of (1,2). It was outperforming the previous models.</w:t>
-      </w:r>
-    </w:p>
-    <w:p>
-      <w:r>
-        <w:t xml:space="preserve">In a last attempt to see if 300 was our “sweet spot” in terms of maximum iterations, we did a pipeline (no </w:t>
-      </w:r>
-      <w:proofErr w:type="spellStart"/>
-      <w:r>
-        <w:t>GridSearch</w:t>
-      </w:r>
-      <w:proofErr w:type="spellEnd"/>
-      <w:r>
-        <w:t>) which had 400 iterations and performed very slightly under the winner model shown above.</w:t>
+        <w:t>The results showed that the best model was having a maximum of 300 iterations and an ngram range of (1,2). It was outperforming the previous models.</w:t>
+      </w:r>
+    </w:p>
+    <w:p>
+      <w:r>
+        <w:t>In a last attempt to see if 300 was our “sweet spot” in terms of maximum iterations, we did a pipeline (no GridSearch) which had 400 iterations and performed very slightly under the winner model shown above.</w:t>
       </w:r>
     </w:p>
     <w:p/>
@@ -1208,21 +1041,12 @@
           <w:bCs/>
         </w:rPr>
       </w:pPr>
-      <w:proofErr w:type="spellStart"/>
-      <w:r>
-        <w:rPr>
-          <w:b/>
-          <w:bCs/>
-        </w:rPr>
-        <w:t>ngram_range</w:t>
-      </w:r>
-      <w:proofErr w:type="spellEnd"/>
-      <w:r>
-        <w:rPr>
-          <w:b/>
-          <w:bCs/>
-        </w:rPr>
-        <w:t>: (1, 2)</w:t>
+      <w:r>
+        <w:rPr>
+          <w:b/>
+          <w:bCs/>
+        </w:rPr>
+        <w:t>ngram_range: (1, 2)</w:t>
       </w:r>
     </w:p>
     <w:p>
@@ -1351,13 +1175,8 @@
           <w:numId w:val="1"/>
         </w:numPr>
       </w:pPr>
-      <w:proofErr w:type="spellStart"/>
-      <w:r>
-        <w:t>Fit_prior</w:t>
-      </w:r>
-      <w:proofErr w:type="spellEnd"/>
-      <w:r>
-        <w:t>: True, False</w:t>
+      <w:r>
+        <w:t>Fit_prior: True, False</w:t>
       </w:r>
     </w:p>
     <w:p/>
@@ -1421,45 +1240,13 @@
     <w:p/>
     <w:p>
       <w:r>
-        <w:t xml:space="preserve">We then decided to try a few more models and created a new </w:t>
-      </w:r>
-      <w:proofErr w:type="spellStart"/>
-      <w:r>
-        <w:t>GridSearch</w:t>
-      </w:r>
-      <w:proofErr w:type="spellEnd"/>
-      <w:r>
-        <w:t xml:space="preserve"> that would always have a </w:t>
-      </w:r>
-      <w:proofErr w:type="spellStart"/>
-      <w:r>
-        <w:t>fit_prior</w:t>
-      </w:r>
-      <w:proofErr w:type="spellEnd"/>
-      <w:r>
-        <w:t xml:space="preserve"> set to False, since all the best performers showed that. On the other hand, there was some more play with the </w:t>
-      </w:r>
-      <w:proofErr w:type="spellStart"/>
-      <w:r>
-        <w:t>ngram</w:t>
-      </w:r>
-      <w:proofErr w:type="spellEnd"/>
-      <w:r>
-        <w:t xml:space="preserve"> range: (1, 2), (1, 3) and (1, 4) and the alpha was varying between 0.2, 0.4 and 0.6. We can see that the best performing model</w:t>
+        <w:t>We then decided to try a few more models and created a new GridSearch that would always have a fit_prior set to False, since all the best performers showed that. On the other hand, there was some more play with the ngram range: (1, 2), (1, 3) and (1, 4) and the alpha was varying between 0.2, 0.4 and 0.6. We can see that the best performing model</w:t>
       </w:r>
       <w:r>
         <w:t xml:space="preserve"> above</w:t>
       </w:r>
       <w:r>
-        <w:t xml:space="preserve">, interestingly, is still the best (although its </w:t>
-      </w:r>
-      <w:proofErr w:type="spellStart"/>
-      <w:r>
-        <w:t>mean_test_score</w:t>
-      </w:r>
-      <w:proofErr w:type="spellEnd"/>
-      <w:r>
-        <w:t xml:space="preserve"> </w:t>
+        <w:t xml:space="preserve">, interestingly, is still the best (although its mean_test_score </w:t>
       </w:r>
       <w:r>
         <w:t>is not exactly the same).</w:t>
@@ -1532,15 +1319,7 @@
         <w:t>a low alpha parameter</w:t>
       </w:r>
       <w:r>
-        <w:t xml:space="preserve">, it was legitimate to wonder if even lower would do better. For this purpose, the </w:t>
-      </w:r>
-      <w:proofErr w:type="spellStart"/>
-      <w:r>
-        <w:t>GridSearch</w:t>
-      </w:r>
-      <w:proofErr w:type="spellEnd"/>
-      <w:r>
-        <w:t xml:space="preserve"> was made with </w:t>
+        <w:t xml:space="preserve">, it was legitimate to wonder if even lower would do better. For this purpose, the GridSearch was made with </w:t>
       </w:r>
       <w:r>
         <w:t xml:space="preserve">the </w:t>
@@ -1659,21 +1438,12 @@
           <w:bCs/>
         </w:rPr>
       </w:pPr>
-      <w:proofErr w:type="spellStart"/>
-      <w:r>
-        <w:rPr>
-          <w:b/>
-          <w:bCs/>
-        </w:rPr>
-        <w:t>ngram_range</w:t>
-      </w:r>
-      <w:proofErr w:type="spellEnd"/>
-      <w:r>
-        <w:rPr>
-          <w:b/>
-          <w:bCs/>
-        </w:rPr>
-        <w:t xml:space="preserve"> = (1, 2)</w:t>
+      <w:r>
+        <w:rPr>
+          <w:b/>
+          <w:bCs/>
+        </w:rPr>
+        <w:t>ngram_range = (1, 2)</w:t>
       </w:r>
     </w:p>
     <w:p/>
@@ -1759,7 +1529,6 @@
       <w:r>
         <w:t xml:space="preserve"> via </w:t>
       </w:r>
-      <w:proofErr w:type="spellStart"/>
       <w:r>
         <w:t>G</w:t>
       </w:r>
@@ -1770,28 +1539,20 @@
         <w:t>S</w:t>
       </w:r>
       <w:r>
-        <w:t>earch</w:t>
-      </w:r>
-      <w:proofErr w:type="spellEnd"/>
-      <w:r>
-        <w:t xml:space="preserve">. First thing that we noticed were the long execution times. We had to let the </w:t>
-      </w:r>
-      <w:proofErr w:type="spellStart"/>
+        <w:t xml:space="preserve">earch. First thing that we noticed were the long execution times. We had to let the </w:t>
+      </w:r>
       <w:r>
         <w:t>GridSearch</w:t>
       </w:r>
-      <w:proofErr w:type="spellEnd"/>
       <w:r>
         <w:t xml:space="preserve"> run overnight in order to get some results. After some discussion we have discarded cross validation and reduced the layer size from (100,) to (5,3) and (4,3). The max iteration times were also reduced to 50.</w:t>
       </w:r>
       <w:r>
         <w:t xml:space="preserve"> The next </w:t>
       </w:r>
-      <w:proofErr w:type="spellStart"/>
       <w:r>
         <w:t>GridSearch</w:t>
       </w:r>
-      <w:proofErr w:type="spellEnd"/>
       <w:r>
         <w:t xml:space="preserve"> was performed with a cv value of 3 resulting in this table:</w:t>
       </w:r>
@@ -1852,7 +1613,19 @@
     <w:p/>
     <w:p>
       <w:r>
-        <w:t>We have concluded, that the next set of tests should be done on a single hidden layer ranging from 3 to 5 hidden neurons without cross validation. The best performance (albeit the slowest, ca 20-25min) was observed on the 5 hidden neurons. Afterwards we have played with the alpha regularization parameter which we have decided to leave at 0.1.</w:t>
+        <w:t>We have concluded, that the next set of tests should be done on a single hidden layer ranging from 3 to 5 hidden neurons without cross validation. The best performance (albeit the slowest, ca 20-25min) was observed on the 5 hidden neuron</w:t>
+      </w:r>
+      <w:r>
+        <w:t xml:space="preserve"> MLP</w:t>
+      </w:r>
+      <w:r>
+        <w:t>. Afterwards we have played with the alpha regularization parameter which we have decided to leave at 0.</w:t>
+      </w:r>
+      <w:r>
+        <w:t>0</w:t>
+      </w:r>
+      <w:r>
+        <w:t>1.</w:t>
       </w:r>
     </w:p>
     <w:p/>
@@ -1892,116 +1665,57 @@
           <w:bCs/>
         </w:rPr>
       </w:pPr>
-      <w:proofErr w:type="spellStart"/>
-      <w:r>
-        <w:rPr>
-          <w:b/>
-          <w:bCs/>
-        </w:rPr>
-        <w:t>hidden_layer_sizes</w:t>
-      </w:r>
-      <w:proofErr w:type="spellEnd"/>
-      <w:proofErr w:type="gramStart"/>
-      <w:r>
-        <w:rPr>
-          <w:b/>
-          <w:bCs/>
-        </w:rPr>
-        <w:t>=(</w:t>
-      </w:r>
-      <w:proofErr w:type="gramEnd"/>
-      <w:r>
-        <w:rPr>
-          <w:b/>
-          <w:bCs/>
-        </w:rPr>
-        <w:t>5,),</w:t>
-      </w:r>
-    </w:p>
-    <w:p>
-      <w:pPr>
-        <w:rPr>
-          <w:b/>
-          <w:bCs/>
-        </w:rPr>
-      </w:pPr>
-      <w:r>
-        <w:rPr>
-          <w:b/>
-          <w:bCs/>
-        </w:rPr>
-        <w:t>activation='</w:t>
-      </w:r>
-      <w:proofErr w:type="spellStart"/>
-      <w:r>
-        <w:rPr>
-          <w:b/>
-          <w:bCs/>
-        </w:rPr>
-        <w:t>relu</w:t>
-      </w:r>
-      <w:proofErr w:type="spellEnd"/>
-      <w:r>
-        <w:rPr>
-          <w:b/>
-          <w:bCs/>
-        </w:rPr>
-        <w:t>',</w:t>
-      </w:r>
-    </w:p>
-    <w:p>
-      <w:pPr>
-        <w:rPr>
-          <w:b/>
-          <w:bCs/>
-        </w:rPr>
-      </w:pPr>
-      <w:r>
-        <w:rPr>
-          <w:b/>
-          <w:bCs/>
-        </w:rPr>
-        <w:t>solver='</w:t>
-      </w:r>
-      <w:proofErr w:type="spellStart"/>
-      <w:r>
-        <w:rPr>
-          <w:b/>
-          <w:bCs/>
-        </w:rPr>
-        <w:t>adam</w:t>
-      </w:r>
-      <w:proofErr w:type="spellEnd"/>
-      <w:r>
-        <w:rPr>
-          <w:b/>
-          <w:bCs/>
-        </w:rPr>
-        <w:t>',</w:t>
-      </w:r>
-    </w:p>
-    <w:p>
-      <w:pPr>
-        <w:rPr>
-          <w:b/>
-          <w:bCs/>
-        </w:rPr>
-      </w:pPr>
-      <w:proofErr w:type="spellStart"/>
-      <w:r>
-        <w:rPr>
-          <w:b/>
-          <w:bCs/>
-        </w:rPr>
-        <w:t>max_iter</w:t>
-      </w:r>
-      <w:proofErr w:type="spellEnd"/>
-      <w:r>
-        <w:rPr>
-          <w:b/>
-          <w:bCs/>
-        </w:rPr>
-        <w:t>=50,</w:t>
+      <w:r>
+        <w:rPr>
+          <w:b/>
+          <w:bCs/>
+        </w:rPr>
+        <w:t>hidden_layer_sizes=(5,),</w:t>
+      </w:r>
+    </w:p>
+    <w:p>
+      <w:pPr>
+        <w:rPr>
+          <w:b/>
+          <w:bCs/>
+        </w:rPr>
+      </w:pPr>
+      <w:r>
+        <w:rPr>
+          <w:b/>
+          <w:bCs/>
+        </w:rPr>
+        <w:t>activation='relu',</w:t>
+      </w:r>
+    </w:p>
+    <w:p>
+      <w:pPr>
+        <w:rPr>
+          <w:b/>
+          <w:bCs/>
+        </w:rPr>
+      </w:pPr>
+      <w:r>
+        <w:rPr>
+          <w:b/>
+          <w:bCs/>
+        </w:rPr>
+        <w:t>solver='adam',</w:t>
+      </w:r>
+    </w:p>
+    <w:p>
+      <w:pPr>
+        <w:rPr>
+          <w:b/>
+          <w:bCs/>
+        </w:rPr>
+      </w:pPr>
+      <w:r>
+        <w:rPr>
+          <w:b/>
+          <w:bCs/>
+        </w:rPr>
+        <w:t>max_iter=50,</w:t>
       </w:r>
     </w:p>
     <w:p>
@@ -2031,7 +1745,21 @@
           <w:b/>
           <w:bCs/>
         </w:rPr>
-        <w:t>alpha=0.1</w:t>
+        <w:t>alpha=0.</w:t>
+      </w:r>
+      <w:r>
+        <w:rPr>
+          <w:b/>
+          <w:bCs/>
+        </w:rPr>
+        <w:t>0</w:t>
+      </w:r>
+      <w:r>
+        <w:rPr>
+          <w:b/>
+          <w:bCs/>
+        </w:rPr>
+        <w:t>1</w:t>
       </w:r>
     </w:p>
     <w:p/>
@@ -2076,7 +1804,15 @@
           <w:bCs/>
           <w:u w:val="single"/>
         </w:rPr>
-        <w:t>78</w:t>
+        <w:t>7</w:t>
+      </w:r>
+      <w:r>
+        <w:rPr>
+          <w:b/>
+          <w:bCs/>
+          <w:u w:val="single"/>
+        </w:rPr>
+        <w:t>7</w:t>
       </w:r>
       <w:r>
         <w:rPr>
@@ -2122,23 +1858,13 @@
         </w:rPr>
       </w:pPr>
       <w:hyperlink r:id="rId16" w:history="1">
-        <w:proofErr w:type="spellStart"/>
         <w:r>
           <w:rPr>
             <w:rFonts w:eastAsia="Times New Roman" w:cstheme="minorHAnsi"/>
             <w:shd w:val="clear" w:color="auto" w:fill="FFFFFF"/>
             <w:lang w:eastAsia="en-GB"/>
           </w:rPr>
-          <w:t>Scikit</w:t>
-        </w:r>
-        <w:proofErr w:type="spellEnd"/>
-        <w:r>
-          <w:rPr>
-            <w:rFonts w:eastAsia="Times New Roman" w:cstheme="minorHAnsi"/>
-            <w:shd w:val="clear" w:color="auto" w:fill="FFFFFF"/>
-            <w:lang w:eastAsia="en-GB"/>
-          </w:rPr>
-          <w:t>-learn: Machine Learning in Python</w:t>
+          <w:t>Scikit-learn: Machine Learning in Python</w:t>
         </w:r>
       </w:hyperlink>
       <w:r>
@@ -2147,25 +1873,7 @@
           <w:shd w:val="clear" w:color="auto" w:fill="FFFFFF"/>
           <w:lang w:eastAsia="en-GB"/>
         </w:rPr>
-        <w:t xml:space="preserve">, </w:t>
-      </w:r>
-      <w:proofErr w:type="spellStart"/>
-      <w:r>
-        <w:rPr>
-          <w:rFonts w:eastAsia="Times New Roman" w:cstheme="minorHAnsi"/>
-          <w:shd w:val="clear" w:color="auto" w:fill="FFFFFF"/>
-          <w:lang w:eastAsia="en-GB"/>
-        </w:rPr>
-        <w:t>Pedregosa</w:t>
-      </w:r>
-      <w:proofErr w:type="spellEnd"/>
-      <w:r>
-        <w:rPr>
-          <w:rFonts w:eastAsia="Times New Roman" w:cstheme="minorHAnsi"/>
-          <w:shd w:val="clear" w:color="auto" w:fill="FFFFFF"/>
-          <w:lang w:eastAsia="en-GB"/>
-        </w:rPr>
-        <w:t> </w:t>
+        <w:t>, Pedregosa </w:t>
       </w:r>
       <w:r>
         <w:rPr>
@@ -2198,37 +1906,19 @@
     <w:p>
       <w:pPr>
         <w:rPr>
-          <w:rFonts w:ascii="Times New Roman" w:eastAsia="Times New Roman" w:hAnsi="Times New Roman" w:cs="Times New Roman"/>
-          <w:lang w:eastAsia="en-GB"/>
-        </w:rPr>
-      </w:pPr>
-      <w:r>
-        <w:rPr>
           <w:rFonts w:eastAsia="Times New Roman" w:cstheme="minorHAnsi"/>
           <w:shd w:val="clear" w:color="auto" w:fill="FFFFFF"/>
           <w:lang w:eastAsia="en-GB"/>
         </w:rPr>
-        <w:t xml:space="preserve">Michelle </w:t>
-      </w:r>
-      <w:proofErr w:type="spellStart"/>
+      </w:pPr>
       <w:r>
         <w:rPr>
           <w:rFonts w:eastAsia="Times New Roman" w:cstheme="minorHAnsi"/>
           <w:shd w:val="clear" w:color="auto" w:fill="FFFFFF"/>
           <w:lang w:eastAsia="en-GB"/>
         </w:rPr>
-        <w:t>Fullwood</w:t>
-      </w:r>
-      <w:proofErr w:type="spellEnd"/>
-      <w:r>
-        <w:rPr>
-          <w:rFonts w:eastAsia="Times New Roman" w:cstheme="minorHAnsi"/>
-          <w:shd w:val="clear" w:color="auto" w:fill="FFFFFF"/>
-          <w:lang w:eastAsia="en-GB"/>
-        </w:rPr>
-        <w:t xml:space="preserve">. </w:t>
-      </w:r>
-      <w:bookmarkStart w:id="0" w:name="_GoBack"/>
+        <w:t xml:space="preserve">Michelle Fullwood. </w:t>
+      </w:r>
       <w:r>
         <w:rPr>
           <w:rFonts w:eastAsia="Times New Roman" w:cstheme="minorHAnsi"/>
@@ -2237,31 +1927,8 @@
           <w:shd w:val="clear" w:color="auto" w:fill="FFFFFF"/>
           <w:lang w:eastAsia="en-GB"/>
         </w:rPr>
-        <w:t xml:space="preserve">Using pipelines and Feature Union in </w:t>
-      </w:r>
-      <w:proofErr w:type="spellStart"/>
-      <w:r>
-        <w:rPr>
-          <w:rFonts w:eastAsia="Times New Roman" w:cstheme="minorHAnsi"/>
-          <w:i/>
-          <w:iCs/>
-          <w:shd w:val="clear" w:color="auto" w:fill="FFFFFF"/>
-          <w:lang w:eastAsia="en-GB"/>
-        </w:rPr>
-        <w:t>scikit</w:t>
-      </w:r>
-      <w:proofErr w:type="spellEnd"/>
-      <w:r>
-        <w:rPr>
-          <w:rFonts w:eastAsia="Times New Roman" w:cstheme="minorHAnsi"/>
-          <w:i/>
-          <w:iCs/>
-          <w:shd w:val="clear" w:color="auto" w:fill="FFFFFF"/>
-          <w:lang w:eastAsia="en-GB"/>
-        </w:rPr>
-        <w:t>-learn</w:t>
-      </w:r>
-      <w:bookmarkEnd w:id="0"/>
+        <w:t>Using pipelines and Feature Union in scikit-learn</w:t>
+      </w:r>
       <w:r>
         <w:rPr>
           <w:rFonts w:eastAsia="Times New Roman" w:cstheme="minorHAnsi"/>
@@ -2278,7 +1945,25 @@
             <w:u w:val="single"/>
             <w:lang w:eastAsia="en-GB"/>
           </w:rPr>
-          <w:t>https://michelleful.github.io/code-blog//2015/06/20/pipelines/</w:t>
+          <w:t>https://michelleful.github.io/code-blog//2015/06/20/p</w:t>
+        </w:r>
+        <w:r>
+          <w:rPr>
+            <w:rFonts w:ascii="Times New Roman" w:eastAsia="Times New Roman" w:hAnsi="Times New Roman" w:cs="Times New Roman"/>
+            <w:color w:val="0000FF"/>
+            <w:u w:val="single"/>
+            <w:lang w:eastAsia="en-GB"/>
+          </w:rPr>
+          <w:t>i</w:t>
+        </w:r>
+        <w:r>
+          <w:rPr>
+            <w:rFonts w:ascii="Times New Roman" w:eastAsia="Times New Roman" w:hAnsi="Times New Roman" w:cs="Times New Roman"/>
+            <w:color w:val="0000FF"/>
+            <w:u w:val="single"/>
+            <w:lang w:eastAsia="en-GB"/>
+          </w:rPr>
+          <w:t>pelines/</w:t>
         </w:r>
       </w:hyperlink>
       <w:r>
@@ -2300,52 +1985,149 @@
     <w:p>
       <w:pPr>
         <w:rPr>
-          <w:rFonts w:cstheme="minorHAnsi"/>
-        </w:rPr>
-      </w:pPr>
-    </w:p>
-    <w:p>
-      <w:pPr>
-        <w:rPr>
-          <w:rFonts w:eastAsia="Times New Roman" w:cstheme="minorHAnsi"/>
-          <w:lang w:eastAsia="en-GB"/>
-        </w:rPr>
-      </w:pPr>
-      <w:proofErr w:type="spellStart"/>
-      <w:r>
-        <w:rPr>
           <w:rFonts w:eastAsia="Times New Roman" w:cstheme="minorHAnsi"/>
           <w:shd w:val="clear" w:color="auto" w:fill="FFFFFF"/>
           <w:lang w:eastAsia="en-GB"/>
         </w:rPr>
-        <w:t>Aurélien</w:t>
-      </w:r>
-      <w:proofErr w:type="spellEnd"/>
+      </w:pPr>
+    </w:p>
+    <w:p>
+      <w:pPr>
+        <w:rPr>
+          <w:rFonts w:ascii="Times New Roman" w:eastAsia="Times New Roman" w:hAnsi="Times New Roman" w:cs="Times New Roman"/>
+          <w:lang w:val="de-DE" w:eastAsia="en-GB"/>
+        </w:rPr>
+      </w:pPr>
+      <w:r>
+        <w:rPr>
+          <w:rFonts w:eastAsia="Times New Roman" w:cstheme="minorHAnsi"/>
+          <w:shd w:val="clear" w:color="auto" w:fill="FFFFFF"/>
+          <w:lang w:val="de-DE" w:eastAsia="en-GB"/>
+        </w:rPr>
+        <w:t xml:space="preserve">Zac Stewart, </w:t>
+      </w:r>
+      <w:hyperlink r:id="rId18" w:history="1">
+        <w:r>
+          <w:rPr>
+            <w:rStyle w:val="Hyperlink"/>
+            <w:rFonts w:ascii="Times New Roman" w:eastAsia="Times New Roman" w:hAnsi="Times New Roman" w:cs="Times New Roman"/>
+            <w:lang w:val="de-DE" w:eastAsia="en-GB"/>
+          </w:rPr>
+          <w:t>http://zacstewart.com/2014/08/05/pipelines-of-featureunions-of-pipelines.h</w:t>
+        </w:r>
+        <w:r>
+          <w:rPr>
+            <w:rStyle w:val="Hyperlink"/>
+            <w:rFonts w:ascii="Times New Roman" w:eastAsia="Times New Roman" w:hAnsi="Times New Roman" w:cs="Times New Roman"/>
+            <w:lang w:val="de-DE" w:eastAsia="en-GB"/>
+          </w:rPr>
+          <w:t>t</w:t>
+        </w:r>
+        <w:r>
+          <w:rPr>
+            <w:rStyle w:val="Hyperlink"/>
+            <w:rFonts w:ascii="Times New Roman" w:eastAsia="Times New Roman" w:hAnsi="Times New Roman" w:cs="Times New Roman"/>
+            <w:lang w:val="de-DE" w:eastAsia="en-GB"/>
+          </w:rPr>
+          <w:t>ml</w:t>
+        </w:r>
+      </w:hyperlink>
+      <w:r>
+        <w:rPr>
+          <w:rFonts w:ascii="Times New Roman" w:eastAsia="Times New Roman" w:hAnsi="Times New Roman" w:cs="Times New Roman"/>
+          <w:lang w:val="de-DE" w:eastAsia="en-GB"/>
+        </w:rPr>
+        <w:t xml:space="preserve">, </w:t>
+      </w:r>
+      <w:r>
+        <w:rPr>
+          <w:rFonts w:eastAsia="Times New Roman" w:cstheme="minorHAnsi"/>
+          <w:shd w:val="clear" w:color="auto" w:fill="FFFFFF"/>
+          <w:lang w:val="de-DE" w:eastAsia="en-GB"/>
+        </w:rPr>
+        <w:t>2014</w:t>
+      </w:r>
+    </w:p>
+    <w:p>
+      <w:pPr>
+        <w:rPr>
+          <w:rFonts w:ascii="Times New Roman" w:eastAsia="Times New Roman" w:hAnsi="Times New Roman" w:cs="Times New Roman"/>
+          <w:lang w:val="de-DE" w:eastAsia="en-GB"/>
+        </w:rPr>
+      </w:pPr>
+    </w:p>
+    <w:p>
+      <w:pPr>
+        <w:rPr>
+          <w:rFonts w:ascii="Times New Roman" w:eastAsia="Times New Roman" w:hAnsi="Times New Roman" w:cs="Times New Roman"/>
+          <w:lang w:val="de-DE" w:eastAsia="en-GB"/>
+        </w:rPr>
+      </w:pPr>
       <w:r>
         <w:rPr>
           <w:rFonts w:eastAsia="Times New Roman" w:cstheme="minorHAnsi"/>
           <w:shd w:val="clear" w:color="auto" w:fill="FFFFFF"/>
           <w:lang w:eastAsia="en-GB"/>
         </w:rPr>
+        <w:t>Jeff Hale,</w:t>
+      </w:r>
+      <w:r>
+        <w:rPr>
+          <w:rFonts w:ascii="Times New Roman" w:eastAsia="Times New Roman" w:hAnsi="Times New Roman" w:cs="Times New Roman"/>
+          <w:lang w:val="de-DE" w:eastAsia="en-GB"/>
+        </w:rPr>
         <w:t xml:space="preserve"> </w:t>
       </w:r>
-      <w:proofErr w:type="spellStart"/>
+      <w:hyperlink r:id="rId19" w:history="1">
+        <w:r>
+          <w:rPr>
+            <w:rStyle w:val="Hyperlink"/>
+            <w:rFonts w:ascii="Times New Roman" w:eastAsia="Times New Roman" w:hAnsi="Times New Roman" w:cs="Times New Roman"/>
+            <w:lang w:val="de-DE" w:eastAsia="en-GB"/>
+          </w:rPr>
+          <w:t>https://towardsdatascience.com/scale-standardize-or-normalize-with-scikit-learn-6ccc7d176a02</w:t>
+        </w:r>
+      </w:hyperlink>
+      <w:r>
+        <w:rPr>
+          <w:rFonts w:ascii="Times New Roman" w:eastAsia="Times New Roman" w:hAnsi="Times New Roman" w:cs="Times New Roman"/>
+          <w:lang w:val="de-DE" w:eastAsia="en-GB"/>
+        </w:rPr>
+        <w:t xml:space="preserve">, </w:t>
+      </w:r>
+      <w:r>
+        <w:rPr>
+          <w:rFonts w:eastAsia="Times New Roman" w:cstheme="minorHAnsi"/>
+          <w:shd w:val="clear" w:color="auto" w:fill="FFFFFF"/>
+          <w:lang w:val="de-DE" w:eastAsia="en-GB"/>
+        </w:rPr>
+        <w:t>2019</w:t>
+      </w:r>
+      <w:bookmarkStart w:id="0" w:name="_GoBack"/>
+      <w:bookmarkEnd w:id="0"/>
+    </w:p>
+    <w:p>
+      <w:pPr>
+        <w:rPr>
+          <w:rFonts w:cstheme="minorHAnsi"/>
+          <w:lang w:val="de-DE"/>
+        </w:rPr>
+      </w:pPr>
+    </w:p>
+    <w:p>
+      <w:pPr>
+        <w:rPr>
+          <w:rFonts w:eastAsia="Times New Roman" w:cstheme="minorHAnsi"/>
+          <w:lang w:eastAsia="en-GB"/>
+        </w:rPr>
+      </w:pPr>
       <w:r>
         <w:rPr>
           <w:rFonts w:eastAsia="Times New Roman" w:cstheme="minorHAnsi"/>
           <w:shd w:val="clear" w:color="auto" w:fill="FFFFFF"/>
           <w:lang w:eastAsia="en-GB"/>
         </w:rPr>
-        <w:t>Géron</w:t>
-      </w:r>
-      <w:proofErr w:type="spellEnd"/>
-      <w:r>
-        <w:rPr>
-          <w:rFonts w:eastAsia="Times New Roman" w:cstheme="minorHAnsi"/>
-          <w:shd w:val="clear" w:color="auto" w:fill="FFFFFF"/>
-          <w:lang w:eastAsia="en-GB"/>
-        </w:rPr>
-        <w:t>. </w:t>
+        <w:t>Aurélien Géron. </w:t>
       </w:r>
       <w:r>
         <w:rPr>
@@ -2355,9 +2137,40 @@
           <w:shd w:val="clear" w:color="auto" w:fill="FFFFFF"/>
           <w:lang w:eastAsia="en-GB"/>
         </w:rPr>
-        <w:t xml:space="preserve">Hands-On Machine Learning with </w:t>
-      </w:r>
-      <w:proofErr w:type="spellStart"/>
+        <w:t>Hands-On Machine Learning with Scikit-Learn and TensorFlow</w:t>
+      </w:r>
+      <w:r>
+        <w:rPr>
+          <w:rFonts w:eastAsia="Times New Roman" w:cstheme="minorHAnsi"/>
+          <w:shd w:val="clear" w:color="auto" w:fill="FFFFFF"/>
+          <w:lang w:eastAsia="en-GB"/>
+        </w:rPr>
+        <w:t>. O'Reilly Media, 2017.</w:t>
+      </w:r>
+    </w:p>
+    <w:p>
+      <w:pPr>
+        <w:rPr>
+          <w:rFonts w:cstheme="minorHAnsi"/>
+        </w:rPr>
+      </w:pPr>
+    </w:p>
+    <w:p>
+      <w:pPr>
+        <w:rPr>
+          <w:rFonts w:eastAsia="Times New Roman" w:cstheme="minorHAnsi"/>
+          <w:lang w:eastAsia="en-GB"/>
+        </w:rPr>
+      </w:pPr>
+      <w:r>
+        <w:rPr>
+          <w:rFonts w:eastAsia="Times New Roman" w:cstheme="minorHAnsi"/>
+          <w:shd w:val="clear" w:color="auto" w:fill="FFFFFF"/>
+          <w:lang w:eastAsia="en-GB"/>
+        </w:rPr>
+        <w:lastRenderedPageBreak/>
+        <w:t>Yoav Goldberg. </w:t>
+      </w:r>
       <w:r>
         <w:rPr>
           <w:rFonts w:eastAsia="Times New Roman" w:cstheme="minorHAnsi"/>
@@ -2366,9 +2179,39 @@
           <w:shd w:val="clear" w:color="auto" w:fill="FFFFFF"/>
           <w:lang w:eastAsia="en-GB"/>
         </w:rPr>
-        <w:t>Scikit</w:t>
-      </w:r>
-      <w:proofErr w:type="spellEnd"/>
+        <w:t>Neural Network Methods for Natural Language Processing</w:t>
+      </w:r>
+      <w:r>
+        <w:rPr>
+          <w:rFonts w:eastAsia="Times New Roman" w:cstheme="minorHAnsi"/>
+          <w:shd w:val="clear" w:color="auto" w:fill="FFFFFF"/>
+          <w:lang w:eastAsia="en-GB"/>
+        </w:rPr>
+        <w:t>. Morgan &amp; Claypool Publishers, 2017</w:t>
+      </w:r>
+    </w:p>
+    <w:p>
+      <w:pPr>
+        <w:rPr>
+          <w:rFonts w:cstheme="minorHAnsi"/>
+        </w:rPr>
+      </w:pPr>
+    </w:p>
+    <w:p>
+      <w:pPr>
+        <w:rPr>
+          <w:rFonts w:eastAsia="Times New Roman" w:cstheme="minorHAnsi"/>
+          <w:lang w:eastAsia="en-GB"/>
+        </w:rPr>
+      </w:pPr>
+      <w:r>
+        <w:rPr>
+          <w:rFonts w:eastAsia="Times New Roman" w:cstheme="minorHAnsi"/>
+          <w:shd w:val="clear" w:color="auto" w:fill="FFFFFF"/>
+          <w:lang w:eastAsia="en-GB"/>
+        </w:rPr>
+        <w:t>Sebastian Raschka. </w:t>
+      </w:r>
       <w:r>
         <w:rPr>
           <w:rFonts w:eastAsia="Times New Roman" w:cstheme="minorHAnsi"/>
@@ -2377,7 +2220,7 @@
           <w:shd w:val="clear" w:color="auto" w:fill="FFFFFF"/>
           <w:lang w:eastAsia="en-GB"/>
         </w:rPr>
-        <w:t>-Learn and TensorFlow</w:t>
+        <w:t>Python Machine Learning</w:t>
       </w:r>
       <w:r>
         <w:rPr>
@@ -2385,7 +2228,7 @@
           <w:shd w:val="clear" w:color="auto" w:fill="FFFFFF"/>
           <w:lang w:eastAsia="en-GB"/>
         </w:rPr>
-        <w:t>. O'Reilly Media, 2017.</w:t>
+        <w:t>. Packt Publishing, 2015.  </w:t>
       </w:r>
     </w:p>
     <w:p>
@@ -2397,6 +2240,7 @@
     </w:p>
     <w:p>
       <w:pPr>
+        <w:shd w:val="clear" w:color="auto" w:fill="FFFFFF"/>
         <w:rPr>
           <w:rFonts w:eastAsia="Times New Roman" w:cstheme="minorHAnsi"/>
           <w:lang w:eastAsia="en-GB"/>
@@ -2405,138 +2249,9 @@
       <w:r>
         <w:rPr>
           <w:rFonts w:eastAsia="Times New Roman" w:cstheme="minorHAnsi"/>
-          <w:shd w:val="clear" w:color="auto" w:fill="FFFFFF"/>
           <w:lang w:eastAsia="en-GB"/>
         </w:rPr>
-        <w:t>Yoav Goldberg. </w:t>
-      </w:r>
-      <w:r>
-        <w:rPr>
-          <w:rFonts w:eastAsia="Times New Roman" w:cstheme="minorHAnsi"/>
-          <w:i/>
-          <w:iCs/>
-          <w:shd w:val="clear" w:color="auto" w:fill="FFFFFF"/>
-          <w:lang w:eastAsia="en-GB"/>
-        </w:rPr>
-        <w:t>Neural Network Methods for Natural Language Processing</w:t>
-      </w:r>
-      <w:r>
-        <w:rPr>
-          <w:rFonts w:eastAsia="Times New Roman" w:cstheme="minorHAnsi"/>
-          <w:shd w:val="clear" w:color="auto" w:fill="FFFFFF"/>
-          <w:lang w:eastAsia="en-GB"/>
-        </w:rPr>
-        <w:t>. Morgan &amp; Claypool Publishers, 2017</w:t>
-      </w:r>
-    </w:p>
-    <w:p>
-      <w:pPr>
-        <w:rPr>
-          <w:rFonts w:cstheme="minorHAnsi"/>
-        </w:rPr>
-      </w:pPr>
-    </w:p>
-    <w:p>
-      <w:pPr>
-        <w:rPr>
-          <w:rFonts w:eastAsia="Times New Roman" w:cstheme="minorHAnsi"/>
-          <w:lang w:eastAsia="en-GB"/>
-        </w:rPr>
-      </w:pPr>
-      <w:r>
-        <w:rPr>
-          <w:rFonts w:eastAsia="Times New Roman" w:cstheme="minorHAnsi"/>
-          <w:shd w:val="clear" w:color="auto" w:fill="FFFFFF"/>
-          <w:lang w:eastAsia="en-GB"/>
-        </w:rPr>
-        <w:t xml:space="preserve">Sebastian </w:t>
-      </w:r>
-      <w:proofErr w:type="spellStart"/>
-      <w:r>
-        <w:rPr>
-          <w:rFonts w:eastAsia="Times New Roman" w:cstheme="minorHAnsi"/>
-          <w:shd w:val="clear" w:color="auto" w:fill="FFFFFF"/>
-          <w:lang w:eastAsia="en-GB"/>
-        </w:rPr>
-        <w:t>Raschka</w:t>
-      </w:r>
-      <w:proofErr w:type="spellEnd"/>
-      <w:r>
-        <w:rPr>
-          <w:rFonts w:eastAsia="Times New Roman" w:cstheme="minorHAnsi"/>
-          <w:shd w:val="clear" w:color="auto" w:fill="FFFFFF"/>
-          <w:lang w:eastAsia="en-GB"/>
-        </w:rPr>
-        <w:t>. </w:t>
-      </w:r>
-      <w:r>
-        <w:rPr>
-          <w:rFonts w:eastAsia="Times New Roman" w:cstheme="minorHAnsi"/>
-          <w:i/>
-          <w:iCs/>
-          <w:shd w:val="clear" w:color="auto" w:fill="FFFFFF"/>
-          <w:lang w:eastAsia="en-GB"/>
-        </w:rPr>
-        <w:t>Python Machine Learning</w:t>
-      </w:r>
-      <w:r>
-        <w:rPr>
-          <w:rFonts w:eastAsia="Times New Roman" w:cstheme="minorHAnsi"/>
-          <w:shd w:val="clear" w:color="auto" w:fill="FFFFFF"/>
-          <w:lang w:eastAsia="en-GB"/>
-        </w:rPr>
-        <w:t xml:space="preserve">. </w:t>
-      </w:r>
-      <w:proofErr w:type="spellStart"/>
-      <w:r>
-        <w:rPr>
-          <w:rFonts w:eastAsia="Times New Roman" w:cstheme="minorHAnsi"/>
-          <w:shd w:val="clear" w:color="auto" w:fill="FFFFFF"/>
-          <w:lang w:eastAsia="en-GB"/>
-        </w:rPr>
-        <w:t>Packt</w:t>
-      </w:r>
-      <w:proofErr w:type="spellEnd"/>
-      <w:r>
-        <w:rPr>
-          <w:rFonts w:eastAsia="Times New Roman" w:cstheme="minorHAnsi"/>
-          <w:shd w:val="clear" w:color="auto" w:fill="FFFFFF"/>
-          <w:lang w:eastAsia="en-GB"/>
-        </w:rPr>
-        <w:t xml:space="preserve"> Publishing, 2015.  </w:t>
-      </w:r>
-    </w:p>
-    <w:p>
-      <w:pPr>
-        <w:rPr>
-          <w:rFonts w:cstheme="minorHAnsi"/>
-        </w:rPr>
-      </w:pPr>
-    </w:p>
-    <w:p>
-      <w:pPr>
-        <w:shd w:val="clear" w:color="auto" w:fill="FFFFFF"/>
-        <w:rPr>
-          <w:rFonts w:eastAsia="Times New Roman" w:cstheme="minorHAnsi"/>
-          <w:lang w:eastAsia="en-GB"/>
-        </w:rPr>
-      </w:pPr>
-      <w:proofErr w:type="spellStart"/>
-      <w:r>
-        <w:rPr>
-          <w:rFonts w:eastAsia="Times New Roman" w:cstheme="minorHAnsi"/>
-          <w:lang w:eastAsia="en-GB"/>
-        </w:rPr>
-        <w:lastRenderedPageBreak/>
-        <w:t>Delip</w:t>
-      </w:r>
-      <w:proofErr w:type="spellEnd"/>
-      <w:r>
-        <w:rPr>
-          <w:rFonts w:eastAsia="Times New Roman" w:cstheme="minorHAnsi"/>
-          <w:lang w:eastAsia="en-GB"/>
-        </w:rPr>
-        <w:t xml:space="preserve"> Rao and Brian McMahan. </w:t>
+        <w:t>Delip Rao and Brian McMahan. </w:t>
       </w:r>
       <w:r>
         <w:rPr>
@@ -2545,27 +2260,7 @@
           <w:iCs/>
           <w:lang w:eastAsia="en-GB"/>
         </w:rPr>
-        <w:t xml:space="preserve">Natural language processing with </w:t>
-      </w:r>
-      <w:proofErr w:type="spellStart"/>
-      <w:r>
-        <w:rPr>
-          <w:rFonts w:eastAsia="Times New Roman" w:cstheme="minorHAnsi"/>
-          <w:i/>
-          <w:iCs/>
-          <w:lang w:eastAsia="en-GB"/>
-        </w:rPr>
-        <w:t>PyTorch</w:t>
-      </w:r>
-      <w:proofErr w:type="spellEnd"/>
-      <w:r>
-        <w:rPr>
-          <w:rFonts w:eastAsia="Times New Roman" w:cstheme="minorHAnsi"/>
-          <w:i/>
-          <w:iCs/>
-          <w:lang w:eastAsia="en-GB"/>
-        </w:rPr>
-        <w:t>: build intelligent language applications using deep learning</w:t>
+        <w:t>Natural language processing with PyTorch: build intelligent language applications using deep learning</w:t>
       </w:r>
       <w:r>
         <w:rPr>
@@ -3255,7 +2950,6 @@
     <w:name w:val="Hyperlink"/>
     <w:basedOn w:val="DefaultParagraphFont"/>
     <w:uiPriority w:val="99"/>
-    <w:semiHidden/>
     <w:unhideWhenUsed/>
     <w:rsid w:val="003B2FFC"/>
     <w:rPr>
@@ -3279,8 +2973,8 @@
     <w:basedOn w:val="DefaultParagraphFont"/>
     <w:rsid w:val="003B2FFC"/>
   </w:style>
-  <w:style w:type="character" w:customStyle="1" w:styleId="date">
-    <w:name w:val="date"/>
+  <w:style w:type="character" w:customStyle="1" w:styleId="Date1">
+    <w:name w:val="Date1"/>
     <w:basedOn w:val="DefaultParagraphFont"/>
     <w:rsid w:val="003B2FFC"/>
   </w:style>
@@ -3293,6 +2987,30 @@
     <w:rPr>
       <w:b/>
       <w:bCs/>
+    </w:rPr>
+  </w:style>
+  <w:style w:type="character" w:styleId="UnresolvedMention">
+    <w:name w:val="Unresolved Mention"/>
+    <w:basedOn w:val="DefaultParagraphFont"/>
+    <w:uiPriority w:val="99"/>
+    <w:semiHidden/>
+    <w:unhideWhenUsed/>
+    <w:rsid w:val="00C920DB"/>
+    <w:rPr>
+      <w:color w:val="605E5C"/>
+      <w:shd w:val="clear" w:color="auto" w:fill="E1DFDD"/>
+    </w:rPr>
+  </w:style>
+  <w:style w:type="character" w:styleId="FollowedHyperlink">
+    <w:name w:val="FollowedHyperlink"/>
+    <w:basedOn w:val="DefaultParagraphFont"/>
+    <w:uiPriority w:val="99"/>
+    <w:semiHidden/>
+    <w:unhideWhenUsed/>
+    <w:rsid w:val="00C920DB"/>
+    <w:rPr>
+      <w:color w:val="954F72" w:themeColor="followedHyperlink"/>
+      <w:u w:val="single"/>
     </w:rPr>
   </w:style>
 </w:styles>
@@ -3598,7 +3316,7 @@
 </file>
 
 <file path=customXml/itemProps1.xml><?xml version="1.0" encoding="utf-8"?>
-<ds:datastoreItem xmlns:ds="http://schemas.openxmlformats.org/officeDocument/2006/customXml" ds:itemID="{43D5F636-0C1A-C446-8220-95A034365802}">
+<ds:datastoreItem xmlns:ds="http://schemas.openxmlformats.org/officeDocument/2006/customXml" ds:itemID="{AE9B5B50-288C-1442-AC6A-0453A4472010}">
   <ds:schemaRefs>
     <ds:schemaRef ds:uri="http://schemas.openxmlformats.org/officeDocument/2006/bibliography"/>
   </ds:schemaRefs>

</xml_diff>

<commit_message>
Add lab_report conclusion and remove momentum from MLP
</commit_message>
<xml_diff>
--- a/ex01/Lab_report.docx
+++ b/ex01/Lab_report.docx
@@ -21,8 +21,33 @@
           <w:rFonts w:eastAsia="Times New Roman"/>
           <w:lang w:eastAsia="en-GB"/>
         </w:rPr>
-        <w:t>Lab report David Bielik and Debora Beuret</w:t>
-      </w:r>
+        <w:t xml:space="preserve">Lab report David </w:t>
+      </w:r>
+      <w:proofErr w:type="spellStart"/>
+      <w:r>
+        <w:rPr>
+          <w:rFonts w:eastAsia="Times New Roman"/>
+          <w:lang w:eastAsia="en-GB"/>
+        </w:rPr>
+        <w:t>Bielik</w:t>
+      </w:r>
+      <w:proofErr w:type="spellEnd"/>
+      <w:r>
+        <w:rPr>
+          <w:rFonts w:eastAsia="Times New Roman"/>
+          <w:lang w:eastAsia="en-GB"/>
+        </w:rPr>
+        <w:t xml:space="preserve"> and Debora </w:t>
+      </w:r>
+      <w:proofErr w:type="spellStart"/>
+      <w:r>
+        <w:rPr>
+          <w:rFonts w:eastAsia="Times New Roman"/>
+          <w:lang w:eastAsia="en-GB"/>
+        </w:rPr>
+        <w:t>Beuret</w:t>
+      </w:r>
+      <w:proofErr w:type="spellEnd"/>
     </w:p>
     <w:p>
       <w:pPr>
@@ -40,7 +65,15 @@
         <w:t xml:space="preserve">There were more labels than tweets in total. </w:t>
       </w:r>
       <w:r>
-        <w:t>For this reason, the methodology we followed was very simple: create pandas dataframes for both datasets (the labels and the tweets) and then merge them with the IDs. With the module pandas, the process was quick and efficient.</w:t>
+        <w:t xml:space="preserve">For this reason, the methodology we followed was very simple: create pandas </w:t>
+      </w:r>
+      <w:proofErr w:type="spellStart"/>
+      <w:r>
+        <w:t>dataframes</w:t>
+      </w:r>
+      <w:proofErr w:type="spellEnd"/>
+      <w:r>
+        <w:t xml:space="preserve"> for both datasets (the labels and the tweets) and then merge them with the IDs. With the module pandas, the process was quick and efficient.</w:t>
       </w:r>
     </w:p>
     <w:p/>
@@ -222,31 +255,55 @@
         <w:rPr>
           <w:color w:val="000000" w:themeColor="text1"/>
         </w:rPr>
-        <w:t>‘ar</w:t>
-      </w:r>
+        <w:t>‘</w:t>
+      </w:r>
+      <w:proofErr w:type="spellStart"/>
+      <w:proofErr w:type="gramStart"/>
       <w:r>
         <w:rPr>
           <w:color w:val="000000" w:themeColor="text1"/>
         </w:rPr>
+        <w:t>ar</w:t>
+      </w:r>
+      <w:proofErr w:type="spellEnd"/>
+      <w:r>
+        <w:rPr>
+          <w:color w:val="000000" w:themeColor="text1"/>
+        </w:rPr>
         <w:t xml:space="preserve"> </w:t>
       </w:r>
       <w:r>
         <w:rPr>
           <w:color w:val="000000" w:themeColor="text1"/>
         </w:rPr>
-        <w:t>’ and ‘</w:t>
-      </w:r>
+        <w:t>’</w:t>
+      </w:r>
+      <w:proofErr w:type="gramEnd"/>
       <w:r>
         <w:rPr>
           <w:color w:val="000000" w:themeColor="text1"/>
         </w:rPr>
+        <w:t xml:space="preserve"> and ‘</w:t>
+      </w:r>
+      <w:r>
+        <w:rPr>
+          <w:color w:val="000000" w:themeColor="text1"/>
+        </w:rPr>
         <w:t xml:space="preserve"> </w:t>
       </w:r>
+      <w:proofErr w:type="spellStart"/>
       <w:r>
         <w:rPr>
           <w:color w:val="000000" w:themeColor="text1"/>
         </w:rPr>
-        <w:t xml:space="preserve">ar </w:t>
+        <w:t>ar</w:t>
+      </w:r>
+      <w:proofErr w:type="spellEnd"/>
+      <w:r>
+        <w:rPr>
+          <w:color w:val="000000" w:themeColor="text1"/>
+        </w:rPr>
+        <w:t xml:space="preserve"> </w:t>
       </w:r>
       <w:r>
         <w:rPr>
@@ -457,7 +514,15 @@
         <w:t xml:space="preserve"> in the dataset. Those are presumably re-tweets</w:t>
       </w:r>
       <w:r>
-        <w:t>, short statements or simple replies (such as ‘:(‘).</w:t>
+        <w:t>, short statements or simple replies (such as ‘</w:t>
+      </w:r>
+      <w:proofErr w:type="gramStart"/>
+      <w:r>
+        <w:t>:(‘</w:t>
+      </w:r>
+      <w:proofErr w:type="gramEnd"/>
+      <w:r>
+        <w:t>).</w:t>
       </w:r>
       <w:r>
         <w:t xml:space="preserve"> </w:t>
@@ -491,29 +556,40 @@
           <w:i/>
           <w:iCs/>
         </w:rPr>
-        <w:t>labels-test.stv</w:t>
-      </w:r>
-      <w:r>
-        <w:t xml:space="preserve"> (excluding the deleted tweets)</w:t>
-      </w:r>
-      <w:r>
-        <w:t>.</w:t>
-      </w:r>
-    </w:p>
-    <w:p>
-      <w:r>
-        <w:t xml:space="preserve">The </w:t>
-      </w:r>
-      <w:r>
-        <w:t xml:space="preserve">preprocessed </w:t>
-      </w:r>
+        <w:t>labels-</w:t>
+      </w:r>
+      <w:proofErr w:type="spellStart"/>
       <w:r>
         <w:rPr>
           <w:i/>
           <w:iCs/>
         </w:rPr>
+        <w:t>test.stv</w:t>
+      </w:r>
+      <w:proofErr w:type="spellEnd"/>
+      <w:r>
+        <w:t xml:space="preserve"> (excluding the deleted tweets)</w:t>
+      </w:r>
+      <w:r>
+        <w:t>.</w:t>
+      </w:r>
+    </w:p>
+    <w:p>
+      <w:r>
+        <w:t xml:space="preserve">The </w:t>
+      </w:r>
+      <w:r>
+        <w:t xml:space="preserve">preprocessed </w:t>
+      </w:r>
+      <w:proofErr w:type="spellStart"/>
+      <w:r>
+        <w:rPr>
+          <w:i/>
+          <w:iCs/>
+        </w:rPr>
         <w:t>labels-train+dev.tsv</w:t>
       </w:r>
+      <w:proofErr w:type="spellEnd"/>
       <w:r>
         <w:t xml:space="preserve"> set was first shuffled and then </w:t>
       </w:r>
@@ -541,6 +617,7 @@
       <w:r>
         <w:t xml:space="preserve">From there, we performed several </w:t>
       </w:r>
+      <w:proofErr w:type="spellStart"/>
       <w:r>
         <w:rPr>
           <w:b/>
@@ -548,6 +625,7 @@
         </w:rPr>
         <w:t>GridSearches</w:t>
       </w:r>
+      <w:proofErr w:type="spellEnd"/>
       <w:r>
         <w:t xml:space="preserve"> (cv = 4)</w:t>
       </w:r>
@@ -566,6 +644,7 @@
       <w:r>
         <w:t xml:space="preserve">performers of the </w:t>
       </w:r>
+      <w:proofErr w:type="spellStart"/>
       <w:r>
         <w:t>G</w:t>
       </w:r>
@@ -576,7 +655,11 @@
         <w:t>S</w:t>
       </w:r>
       <w:r>
-        <w:t xml:space="preserve">earch would be tested with the </w:t>
+        <w:t>earch</w:t>
+      </w:r>
+      <w:proofErr w:type="spellEnd"/>
+      <w:r>
+        <w:t xml:space="preserve"> would be tested with the </w:t>
       </w:r>
       <w:r>
         <w:t>development</w:t>
@@ -658,6 +741,7 @@
       <w:r>
         <w:t xml:space="preserve">We considered quite a few pipelines. Obviously, </w:t>
       </w:r>
+      <w:proofErr w:type="spellStart"/>
       <w:r>
         <w:rPr>
           <w:b/>
@@ -665,9 +749,11 @@
         </w:rPr>
         <w:t>ngrams</w:t>
       </w:r>
+      <w:proofErr w:type="spellEnd"/>
       <w:r>
         <w:t xml:space="preserve"> and </w:t>
       </w:r>
+      <w:proofErr w:type="spellStart"/>
       <w:r>
         <w:rPr>
           <w:b/>
@@ -675,6 +761,7 @@
         </w:rPr>
         <w:t>tfidf</w:t>
       </w:r>
+      <w:proofErr w:type="spellEnd"/>
       <w:r>
         <w:t xml:space="preserve"> came into question and were used in our pipeline. Additionally, we tried adding the </w:t>
       </w:r>
@@ -686,10 +773,26 @@
         <w:t>average word length of the tweets</w:t>
       </w:r>
       <w:r>
-        <w:t xml:space="preserve"> (see class AverageWordLengthExtractor)</w:t>
-      </w:r>
-      <w:r>
-        <w:t>. Initially, it had a negative impact on the performance of each classifier! The solution to this problem was to use a MinMaxScaler on the average word length</w:t>
+        <w:t xml:space="preserve"> (see class </w:t>
+      </w:r>
+      <w:proofErr w:type="spellStart"/>
+      <w:r>
+        <w:t>AverageWordLengthExtractor</w:t>
+      </w:r>
+      <w:proofErr w:type="spellEnd"/>
+      <w:r>
+        <w:t>)</w:t>
+      </w:r>
+      <w:r>
+        <w:t xml:space="preserve">. Initially, it had a negative impact on the performance of each classifier! The solution to this problem was to use a </w:t>
+      </w:r>
+      <w:proofErr w:type="spellStart"/>
+      <w:r>
+        <w:t>MinMaxScaler</w:t>
+      </w:r>
+      <w:proofErr w:type="spellEnd"/>
+      <w:r>
+        <w:t xml:space="preserve"> on the average word length</w:t>
       </w:r>
       <w:r>
         <w:t xml:space="preserve"> values</w:t>
@@ -742,7 +845,15 @@
     </w:p>
     <w:p>
       <w:r>
-        <w:t>In a first GridSearch, we tried a few parameters</w:t>
+        <w:t xml:space="preserve">In a first </w:t>
+      </w:r>
+      <w:proofErr w:type="spellStart"/>
+      <w:r>
+        <w:t>GridSearch</w:t>
+      </w:r>
+      <w:proofErr w:type="spellEnd"/>
+      <w:r>
+        <w:t>, we tried a few parameters</w:t>
       </w:r>
       <w:r>
         <w:t xml:space="preserve"> (loss function, penalty, number of iterations)</w:t>
@@ -829,7 +940,23 @@
     <w:p/>
     <w:p>
       <w:r>
-        <w:t xml:space="preserve">We realized that the best models would consistently have a hinge loss function. The number of max_iterations would vary and both no penalty and L2 seemed to provide good results. For this reason, we trained a new GridSearch that always had a hinge loss function. The varying parameters were the penalty (None or L2) and the maximum number of iterations (100, 150 and 200). </w:t>
+        <w:t xml:space="preserve">We realized that the best models would consistently have a hinge loss function. The number of </w:t>
+      </w:r>
+      <w:proofErr w:type="spellStart"/>
+      <w:r>
+        <w:t>max_iterations</w:t>
+      </w:r>
+      <w:proofErr w:type="spellEnd"/>
+      <w:r>
+        <w:t xml:space="preserve"> would vary and both no penalty and L2 seemed to provide good results. For this reason, we trained a new </w:t>
+      </w:r>
+      <w:proofErr w:type="spellStart"/>
+      <w:r>
+        <w:t>GridSearch</w:t>
+      </w:r>
+      <w:proofErr w:type="spellEnd"/>
+      <w:r>
+        <w:t xml:space="preserve"> that always had a hinge loss function. The varying parameters were the penalty (None or L2) and the maximum number of iterations (100, 150 and 200). </w:t>
       </w:r>
     </w:p>
     <w:p/>
@@ -881,7 +1008,23 @@
     </w:p>
     <w:p>
       <w:r>
-        <w:t xml:space="preserve"> In this case, we saw that all the best models had no penalty. Seeing the best models, we see that the best has maximum 200 iterations, then 150 and finally 100. This made us wonder if even more than 200 would do even better, or if it was a sweet spot already. For this reason, we tried another GridSearch with a constant hinge function, no penalty. The maximum number of iterations could vary between 200 and 300. We also chose to work with one more parameter, namely the ngram range. We decided to </w:t>
+        <w:t xml:space="preserve"> In this case, we saw that all the best models had no penalty. Seeing the best models, we see that the best has maximum 200 iterations, then 150 and finally 100. This made us wonder if even more than 200 would do even better, or if it was a sweet spot already. For this reason, we tried another </w:t>
+      </w:r>
+      <w:proofErr w:type="spellStart"/>
+      <w:r>
+        <w:t>GridSearch</w:t>
+      </w:r>
+      <w:proofErr w:type="spellEnd"/>
+      <w:r>
+        <w:t xml:space="preserve"> with a constant hinge function, no penalty. The maximum number of iterations could vary between 200 and 300. We also chose to work with one more parameter, namely the </w:t>
+      </w:r>
+      <w:proofErr w:type="spellStart"/>
+      <w:r>
+        <w:t>ngram</w:t>
+      </w:r>
+      <w:proofErr w:type="spellEnd"/>
+      <w:r>
+        <w:t xml:space="preserve"> range. We decided to </w:t>
       </w:r>
       <w:r>
         <w:t>try</w:t>
@@ -951,12 +1094,36 @@
     <w:p/>
     <w:p>
       <w:r>
-        <w:t>The results showed that the best model was having a maximum of 300 iterations and an ngram range of (1,2). It was outperforming the previous models.</w:t>
-      </w:r>
-    </w:p>
-    <w:p>
-      <w:r>
-        <w:t>In a last attempt to see if 300 was our “sweet spot” in terms of maximum iterations, we did a pipeline (no GridSearch) which had 400 iterations and performed very slightly under the winner model shown above.</w:t>
+        <w:t xml:space="preserve">The results showed that the best model was having a maximum of 300 iterations and </w:t>
+      </w:r>
+      <w:proofErr w:type="gramStart"/>
+      <w:r>
+        <w:t>an</w:t>
+      </w:r>
+      <w:proofErr w:type="gramEnd"/>
+      <w:r>
+        <w:t xml:space="preserve"> </w:t>
+      </w:r>
+      <w:proofErr w:type="spellStart"/>
+      <w:r>
+        <w:t>ngram</w:t>
+      </w:r>
+      <w:proofErr w:type="spellEnd"/>
+      <w:r>
+        <w:t xml:space="preserve"> range of (1,2). It was outperforming the previous models.</w:t>
+      </w:r>
+    </w:p>
+    <w:p>
+      <w:r>
+        <w:t xml:space="preserve">In a last attempt to see if 300 was our “sweet spot” in terms of maximum iterations, we did a pipeline (no </w:t>
+      </w:r>
+      <w:proofErr w:type="spellStart"/>
+      <w:r>
+        <w:t>GridSearch</w:t>
+      </w:r>
+      <w:proofErr w:type="spellEnd"/>
+      <w:r>
+        <w:t>) which had 400 iterations and performed very slightly under the winner model shown above.</w:t>
       </w:r>
     </w:p>
     <w:p/>
@@ -1041,12 +1208,21 @@
           <w:bCs/>
         </w:rPr>
       </w:pPr>
-      <w:r>
-        <w:rPr>
-          <w:b/>
-          <w:bCs/>
-        </w:rPr>
-        <w:t>ngram_range: (1, 2)</w:t>
+      <w:proofErr w:type="spellStart"/>
+      <w:r>
+        <w:rPr>
+          <w:b/>
+          <w:bCs/>
+        </w:rPr>
+        <w:t>ngram_range</w:t>
+      </w:r>
+      <w:proofErr w:type="spellEnd"/>
+      <w:r>
+        <w:rPr>
+          <w:b/>
+          <w:bCs/>
+        </w:rPr>
+        <w:t>: (1, 2)</w:t>
       </w:r>
     </w:p>
     <w:p>
@@ -1175,8 +1351,13 @@
           <w:numId w:val="1"/>
         </w:numPr>
       </w:pPr>
-      <w:r>
-        <w:t>Fit_prior: True, False</w:t>
+      <w:proofErr w:type="spellStart"/>
+      <w:r>
+        <w:t>Fit_prior</w:t>
+      </w:r>
+      <w:proofErr w:type="spellEnd"/>
+      <w:r>
+        <w:t>: True, False</w:t>
       </w:r>
     </w:p>
     <w:p/>
@@ -1240,13 +1421,45 @@
     <w:p/>
     <w:p>
       <w:r>
-        <w:t>We then decided to try a few more models and created a new GridSearch that would always have a fit_prior set to False, since all the best performers showed that. On the other hand, there was some more play with the ngram range: (1, 2), (1, 3) and (1, 4) and the alpha was varying between 0.2, 0.4 and 0.6. We can see that the best performing model</w:t>
+        <w:t xml:space="preserve">We then decided to try a few more models and created a new </w:t>
+      </w:r>
+      <w:proofErr w:type="spellStart"/>
+      <w:r>
+        <w:t>GridSearch</w:t>
+      </w:r>
+      <w:proofErr w:type="spellEnd"/>
+      <w:r>
+        <w:t xml:space="preserve"> that would always have a </w:t>
+      </w:r>
+      <w:proofErr w:type="spellStart"/>
+      <w:r>
+        <w:t>fit_prior</w:t>
+      </w:r>
+      <w:proofErr w:type="spellEnd"/>
+      <w:r>
+        <w:t xml:space="preserve"> set to False, since all the best performers showed that. On the other hand, there was some more play with the </w:t>
+      </w:r>
+      <w:proofErr w:type="spellStart"/>
+      <w:r>
+        <w:t>ngram</w:t>
+      </w:r>
+      <w:proofErr w:type="spellEnd"/>
+      <w:r>
+        <w:t xml:space="preserve"> range: (1, 2), (1, 3) and (1, 4) and the alpha was varying between 0.2, 0.4 and 0.6. We can see that the best performing model</w:t>
       </w:r>
       <w:r>
         <w:t xml:space="preserve"> above</w:t>
       </w:r>
       <w:r>
-        <w:t xml:space="preserve">, interestingly, is still the best (although its mean_test_score </w:t>
+        <w:t xml:space="preserve">, interestingly, is still the best (although its </w:t>
+      </w:r>
+      <w:proofErr w:type="spellStart"/>
+      <w:r>
+        <w:t>mean_test_score</w:t>
+      </w:r>
+      <w:proofErr w:type="spellEnd"/>
+      <w:r>
+        <w:t xml:space="preserve"> </w:t>
       </w:r>
       <w:r>
         <w:t>is not exactly the same).</w:t>
@@ -1319,7 +1532,15 @@
         <w:t>a low alpha parameter</w:t>
       </w:r>
       <w:r>
-        <w:t xml:space="preserve">, it was legitimate to wonder if even lower would do better. For this purpose, the GridSearch was made with </w:t>
+        <w:t xml:space="preserve">, it was legitimate to wonder if even lower would do better. For this purpose, the </w:t>
+      </w:r>
+      <w:proofErr w:type="spellStart"/>
+      <w:r>
+        <w:t>GridSearch</w:t>
+      </w:r>
+      <w:proofErr w:type="spellEnd"/>
+      <w:r>
+        <w:t xml:space="preserve"> was made with </w:t>
       </w:r>
       <w:r>
         <w:t xml:space="preserve">the </w:t>
@@ -1438,12 +1659,21 @@
           <w:bCs/>
         </w:rPr>
       </w:pPr>
-      <w:r>
-        <w:rPr>
-          <w:b/>
-          <w:bCs/>
-        </w:rPr>
-        <w:t>ngram_range = (1, 2)</w:t>
+      <w:proofErr w:type="spellStart"/>
+      <w:r>
+        <w:rPr>
+          <w:b/>
+          <w:bCs/>
+        </w:rPr>
+        <w:t>ngram_range</w:t>
+      </w:r>
+      <w:proofErr w:type="spellEnd"/>
+      <w:r>
+        <w:rPr>
+          <w:b/>
+          <w:bCs/>
+        </w:rPr>
+        <w:t xml:space="preserve"> = (1, 2)</w:t>
       </w:r>
     </w:p>
     <w:p/>
@@ -1529,6 +1759,7 @@
       <w:r>
         <w:t xml:space="preserve"> via </w:t>
       </w:r>
+      <w:proofErr w:type="spellStart"/>
       <w:r>
         <w:t>G</w:t>
       </w:r>
@@ -1539,20 +1770,28 @@
         <w:t>S</w:t>
       </w:r>
       <w:r>
-        <w:t xml:space="preserve">earch. First thing that we noticed were the long execution times. We had to let the </w:t>
-      </w:r>
+        <w:t>earch</w:t>
+      </w:r>
+      <w:proofErr w:type="spellEnd"/>
+      <w:r>
+        <w:t xml:space="preserve">. First thing that we noticed were the long execution times. We had to let the </w:t>
+      </w:r>
+      <w:proofErr w:type="spellStart"/>
       <w:r>
         <w:t>GridSearch</w:t>
       </w:r>
+      <w:proofErr w:type="spellEnd"/>
       <w:r>
         <w:t xml:space="preserve"> run overnight in order to get some results. After some discussion we have discarded cross validation and reduced the layer size from (100,) to (5,3) and (4,3). The max iteration times were also reduced to 50.</w:t>
       </w:r>
       <w:r>
         <w:t xml:space="preserve"> The next </w:t>
       </w:r>
+      <w:proofErr w:type="spellStart"/>
       <w:r>
         <w:t>GridSearch</w:t>
       </w:r>
+      <w:proofErr w:type="spellEnd"/>
       <w:r>
         <w:t xml:space="preserve"> was performed with a cv value of 3 resulting in this table:</w:t>
       </w:r>
@@ -1613,13 +1852,42 @@
     <w:p/>
     <w:p>
       <w:r>
-        <w:t>We have concluded, that the next set of tests should be done on a single hidden layer ranging from 3 to 5 hidden neurons without cross validation. The best performance (albeit the slowest, ca 20-25min) was observed on the 5 hidden neuron</w:t>
+        <w:t>We</w:t>
+      </w:r>
+      <w:r>
+        <w:t xml:space="preserve"> have concluded</w:t>
+      </w:r>
+      <w:r>
+        <w:t>,</w:t>
+      </w:r>
+      <w:r>
+        <w:t xml:space="preserve"> that the next set of tests should be done on a single hidden layer ranging from 3 to 5 hidden neurons without cross validation. </w:t>
+      </w:r>
+      <w:r>
+        <w:t>As the solver Adam was the obvious choice. The momentum parameter was also left out as it has no effect when used with the Adam optimizer/solver.</w:t>
+      </w:r>
+    </w:p>
+    <w:p/>
+    <w:p>
+      <w:r>
+        <w:t>The best performance (albeit the slowest, ca 20-25min) was observed on the 5 hidden neuron</w:t>
       </w:r>
       <w:r>
         <w:t xml:space="preserve"> MLP</w:t>
       </w:r>
       <w:r>
-        <w:t>. Afterwards we have played with the alpha regularization parameter which we have decided to leave at 0.</w:t>
+        <w:t>.</w:t>
+      </w:r>
+      <w:r>
+        <w:t xml:space="preserve"> This performance came with t</w:t>
+      </w:r>
+      <w:bookmarkStart w:id="0" w:name="_GoBack"/>
+      <w:bookmarkEnd w:id="0"/>
+      <w:r>
+        <w:t>he downside of overfitting on the training set. Thus,</w:t>
+      </w:r>
+      <w:r>
+        <w:t xml:space="preserve"> we have played with the alpha regularization parameter which we have decided to leave at 0.</w:t>
       </w:r>
       <w:r>
         <w:t>0</w:t>
@@ -1627,6 +1895,9 @@
       <w:r>
         <w:t>1.</w:t>
       </w:r>
+      <w:r>
+        <w:t xml:space="preserve"> </w:t>
+      </w:r>
     </w:p>
     <w:p/>
     <w:p>
@@ -1665,72 +1936,116 @@
           <w:bCs/>
         </w:rPr>
       </w:pPr>
-      <w:r>
-        <w:rPr>
-          <w:b/>
-          <w:bCs/>
-        </w:rPr>
-        <w:t>hidden_layer_sizes=(5,),</w:t>
-      </w:r>
-    </w:p>
-    <w:p>
-      <w:pPr>
-        <w:rPr>
-          <w:b/>
-          <w:bCs/>
-        </w:rPr>
-      </w:pPr>
-      <w:r>
-        <w:rPr>
-          <w:b/>
-          <w:bCs/>
-        </w:rPr>
-        <w:t>activation='relu',</w:t>
-      </w:r>
-    </w:p>
-    <w:p>
-      <w:pPr>
-        <w:rPr>
-          <w:b/>
-          <w:bCs/>
-        </w:rPr>
-      </w:pPr>
-      <w:r>
-        <w:rPr>
-          <w:b/>
-          <w:bCs/>
-        </w:rPr>
-        <w:t>solver='adam',</w:t>
-      </w:r>
-    </w:p>
-    <w:p>
-      <w:pPr>
-        <w:rPr>
-          <w:b/>
-          <w:bCs/>
-        </w:rPr>
-      </w:pPr>
-      <w:r>
-        <w:rPr>
-          <w:b/>
-          <w:bCs/>
-        </w:rPr>
-        <w:t>max_iter=50,</w:t>
-      </w:r>
-    </w:p>
-    <w:p>
-      <w:pPr>
-        <w:rPr>
-          <w:b/>
-          <w:bCs/>
-        </w:rPr>
-      </w:pPr>
-      <w:r>
-        <w:rPr>
-          <w:b/>
-          <w:bCs/>
-        </w:rPr>
-        <w:t>momentum=0.9,</w:t>
+      <w:proofErr w:type="spellStart"/>
+      <w:r>
+        <w:rPr>
+          <w:b/>
+          <w:bCs/>
+        </w:rPr>
+        <w:t>hidden_layer_sizes</w:t>
+      </w:r>
+      <w:proofErr w:type="spellEnd"/>
+      <w:proofErr w:type="gramStart"/>
+      <w:r>
+        <w:rPr>
+          <w:b/>
+          <w:bCs/>
+        </w:rPr>
+        <w:t>=(</w:t>
+      </w:r>
+      <w:proofErr w:type="gramEnd"/>
+      <w:r>
+        <w:rPr>
+          <w:b/>
+          <w:bCs/>
+        </w:rPr>
+        <w:t>5,),</w:t>
+      </w:r>
+    </w:p>
+    <w:p>
+      <w:pPr>
+        <w:rPr>
+          <w:b/>
+          <w:bCs/>
+        </w:rPr>
+      </w:pPr>
+      <w:r>
+        <w:rPr>
+          <w:b/>
+          <w:bCs/>
+        </w:rPr>
+        <w:t>activation='</w:t>
+      </w:r>
+      <w:proofErr w:type="spellStart"/>
+      <w:r>
+        <w:rPr>
+          <w:b/>
+          <w:bCs/>
+        </w:rPr>
+        <w:t>relu</w:t>
+      </w:r>
+      <w:proofErr w:type="spellEnd"/>
+      <w:r>
+        <w:rPr>
+          <w:b/>
+          <w:bCs/>
+        </w:rPr>
+        <w:t>',</w:t>
+      </w:r>
+    </w:p>
+    <w:p>
+      <w:pPr>
+        <w:rPr>
+          <w:b/>
+          <w:bCs/>
+        </w:rPr>
+      </w:pPr>
+      <w:r>
+        <w:rPr>
+          <w:b/>
+          <w:bCs/>
+        </w:rPr>
+        <w:t>solver='</w:t>
+      </w:r>
+      <w:proofErr w:type="spellStart"/>
+      <w:r>
+        <w:rPr>
+          <w:b/>
+          <w:bCs/>
+        </w:rPr>
+        <w:t>adam</w:t>
+      </w:r>
+      <w:proofErr w:type="spellEnd"/>
+      <w:r>
+        <w:rPr>
+          <w:b/>
+          <w:bCs/>
+        </w:rPr>
+        <w:t>',</w:t>
+      </w:r>
+    </w:p>
+    <w:p>
+      <w:pPr>
+        <w:rPr>
+          <w:b/>
+          <w:bCs/>
+        </w:rPr>
+      </w:pPr>
+      <w:proofErr w:type="spellStart"/>
+      <w:r>
+        <w:rPr>
+          <w:b/>
+          <w:bCs/>
+        </w:rPr>
+        <w:t>max_iter</w:t>
+      </w:r>
+      <w:proofErr w:type="spellEnd"/>
+      <w:r>
+        <w:rPr>
+          <w:b/>
+          <w:bCs/>
+        </w:rPr>
+        <w:t>=50,</w:t>
       </w:r>
     </w:p>
     <w:p>
@@ -1768,6 +2083,7 @@
         <w:rPr>
           <w:b/>
           <w:bCs/>
+          <w:u w:val="single"/>
         </w:rPr>
       </w:pPr>
       <w:r>
@@ -1804,6 +2120,22 @@
           <w:bCs/>
           <w:u w:val="single"/>
         </w:rPr>
+        <w:t>82</w:t>
+      </w:r>
+      <w:r>
+        <w:rPr>
+          <w:b/>
+          <w:bCs/>
+          <w:u w:val="single"/>
+        </w:rPr>
+        <w:t>.</w:t>
+      </w:r>
+      <w:r>
+        <w:rPr>
+          <w:b/>
+          <w:bCs/>
+          <w:u w:val="single"/>
+        </w:rPr>
         <w:t>7</w:t>
       </w:r>
       <w:r>
@@ -1812,35 +2144,52 @@
           <w:bCs/>
           <w:u w:val="single"/>
         </w:rPr>
-        <w:t>7</w:t>
-      </w:r>
-      <w:r>
+        <w:t>%</w:t>
+      </w:r>
+    </w:p>
+    <w:p>
+      <w:pPr>
         <w:rPr>
           <w:b/>
           <w:bCs/>
           <w:u w:val="single"/>
         </w:rPr>
-        <w:t>.</w:t>
-      </w:r>
-      <w:r>
+      </w:pPr>
+    </w:p>
+    <w:p>
+      <w:pPr>
+        <w:pStyle w:val="Heading1"/>
+      </w:pPr>
+      <w:r>
+        <w:t>Conclusion</w:t>
+      </w:r>
+    </w:p>
+    <w:p>
+      <w:r>
+        <w:t>Overall,</w:t>
+      </w:r>
+      <w:r>
+        <w:t xml:space="preserve"> </w:t>
+      </w:r>
+      <w:r>
+        <w:t xml:space="preserve">our best performing model turned out to be the Naïve Bayes Classifier. Of course, given the fact that the MLP training was bounded by time and computing power. We suspect that training </w:t>
+      </w:r>
+      <w:r>
+        <w:t xml:space="preserve">it with bigger hidden layer sizes </w:t>
+      </w:r>
+      <w:r>
+        <w:t>would yield even better results than NB.</w:t>
+      </w:r>
+    </w:p>
+    <w:p>
+      <w:pPr>
         <w:rPr>
           <w:b/>
           <w:bCs/>
           <w:u w:val="single"/>
         </w:rPr>
-        <w:t>5</w:t>
-      </w:r>
-      <w:r>
-        <w:rPr>
-          <w:b/>
-          <w:bCs/>
-          <w:u w:val="single"/>
-        </w:rPr>
-        <w:t>%</w:t>
-      </w:r>
-    </w:p>
-    <w:p/>
-    <w:p/>
+      </w:pPr>
+    </w:p>
     <w:p>
       <w:pPr>
         <w:pStyle w:val="Heading1"/>
@@ -1858,13 +2207,23 @@
         </w:rPr>
       </w:pPr>
       <w:hyperlink r:id="rId16" w:history="1">
+        <w:proofErr w:type="spellStart"/>
         <w:r>
           <w:rPr>
             <w:rFonts w:eastAsia="Times New Roman" w:cstheme="minorHAnsi"/>
             <w:shd w:val="clear" w:color="auto" w:fill="FFFFFF"/>
             <w:lang w:eastAsia="en-GB"/>
           </w:rPr>
-          <w:t>Scikit-learn: Machine Learning in Python</w:t>
+          <w:t>Scikit</w:t>
+        </w:r>
+        <w:proofErr w:type="spellEnd"/>
+        <w:r>
+          <w:rPr>
+            <w:rFonts w:eastAsia="Times New Roman" w:cstheme="minorHAnsi"/>
+            <w:shd w:val="clear" w:color="auto" w:fill="FFFFFF"/>
+            <w:lang w:eastAsia="en-GB"/>
+          </w:rPr>
+          <w:t>-learn: Machine Learning in Python</w:t>
         </w:r>
       </w:hyperlink>
       <w:r>
@@ -1873,7 +2232,25 @@
           <w:shd w:val="clear" w:color="auto" w:fill="FFFFFF"/>
           <w:lang w:eastAsia="en-GB"/>
         </w:rPr>
-        <w:t>, Pedregosa </w:t>
+        <w:t xml:space="preserve">, </w:t>
+      </w:r>
+      <w:proofErr w:type="spellStart"/>
+      <w:r>
+        <w:rPr>
+          <w:rFonts w:eastAsia="Times New Roman" w:cstheme="minorHAnsi"/>
+          <w:shd w:val="clear" w:color="auto" w:fill="FFFFFF"/>
+          <w:lang w:eastAsia="en-GB"/>
+        </w:rPr>
+        <w:t>Pedregosa</w:t>
+      </w:r>
+      <w:proofErr w:type="spellEnd"/>
+      <w:r>
+        <w:rPr>
+          <w:rFonts w:eastAsia="Times New Roman" w:cstheme="minorHAnsi"/>
+          <w:shd w:val="clear" w:color="auto" w:fill="FFFFFF"/>
+          <w:lang w:eastAsia="en-GB"/>
+        </w:rPr>
+        <w:t> </w:t>
       </w:r>
       <w:r>
         <w:rPr>
@@ -1908,7 +2285,7 @@
         <w:rPr>
           <w:rFonts w:eastAsia="Times New Roman" w:cstheme="minorHAnsi"/>
           <w:shd w:val="clear" w:color="auto" w:fill="FFFFFF"/>
-          <w:lang w:eastAsia="en-GB"/>
+          <w:lang w:val="de-DE" w:eastAsia="en-GB"/>
         </w:rPr>
       </w:pPr>
       <w:r>
@@ -1917,7 +2294,26 @@
           <w:shd w:val="clear" w:color="auto" w:fill="FFFFFF"/>
           <w:lang w:eastAsia="en-GB"/>
         </w:rPr>
-        <w:t xml:space="preserve">Michelle Fullwood. </w:t>
+        <w:lastRenderedPageBreak/>
+        <w:t xml:space="preserve">Michelle </w:t>
+      </w:r>
+      <w:proofErr w:type="spellStart"/>
+      <w:r>
+        <w:rPr>
+          <w:rFonts w:eastAsia="Times New Roman" w:cstheme="minorHAnsi"/>
+          <w:shd w:val="clear" w:color="auto" w:fill="FFFFFF"/>
+          <w:lang w:eastAsia="en-GB"/>
+        </w:rPr>
+        <w:t>Fullwood</w:t>
+      </w:r>
+      <w:proofErr w:type="spellEnd"/>
+      <w:r>
+        <w:rPr>
+          <w:rFonts w:eastAsia="Times New Roman" w:cstheme="minorHAnsi"/>
+          <w:shd w:val="clear" w:color="auto" w:fill="FFFFFF"/>
+          <w:lang w:eastAsia="en-GB"/>
+        </w:rPr>
+        <w:t xml:space="preserve">. </w:t>
       </w:r>
       <w:r>
         <w:rPr>
@@ -1927,7 +2323,29 @@
           <w:shd w:val="clear" w:color="auto" w:fill="FFFFFF"/>
           <w:lang w:eastAsia="en-GB"/>
         </w:rPr>
-        <w:t>Using pipelines and Feature Union in scikit-learn</w:t>
+        <w:t xml:space="preserve">Using pipelines and Feature Union in </w:t>
+      </w:r>
+      <w:proofErr w:type="spellStart"/>
+      <w:r>
+        <w:rPr>
+          <w:rFonts w:eastAsia="Times New Roman" w:cstheme="minorHAnsi"/>
+          <w:i/>
+          <w:iCs/>
+          <w:shd w:val="clear" w:color="auto" w:fill="FFFFFF"/>
+          <w:lang w:eastAsia="en-GB"/>
+        </w:rPr>
+        <w:t>scikit</w:t>
+      </w:r>
+      <w:proofErr w:type="spellEnd"/>
+      <w:r>
+        <w:rPr>
+          <w:rFonts w:eastAsia="Times New Roman" w:cstheme="minorHAnsi"/>
+          <w:i/>
+          <w:iCs/>
+          <w:shd w:val="clear" w:color="auto" w:fill="FFFFFF"/>
+          <w:lang w:eastAsia="en-GB"/>
+        </w:rPr>
+        <w:t>-learn</w:t>
       </w:r>
       <w:r>
         <w:rPr>
@@ -1943,33 +2361,15 @@
             <w:rFonts w:ascii="Times New Roman" w:eastAsia="Times New Roman" w:hAnsi="Times New Roman" w:cs="Times New Roman"/>
             <w:color w:val="0000FF"/>
             <w:u w:val="single"/>
-            <w:lang w:eastAsia="en-GB"/>
+            <w:lang w:val="de-DE" w:eastAsia="en-GB"/>
           </w:rPr>
-          <w:t>https://michelleful.github.io/code-blog//2015/06/20/p</w:t>
-        </w:r>
-        <w:r>
-          <w:rPr>
-            <w:rFonts w:ascii="Times New Roman" w:eastAsia="Times New Roman" w:hAnsi="Times New Roman" w:cs="Times New Roman"/>
-            <w:color w:val="0000FF"/>
-            <w:u w:val="single"/>
-            <w:lang w:eastAsia="en-GB"/>
-          </w:rPr>
-          <w:t>i</w:t>
-        </w:r>
-        <w:r>
-          <w:rPr>
-            <w:rFonts w:ascii="Times New Roman" w:eastAsia="Times New Roman" w:hAnsi="Times New Roman" w:cs="Times New Roman"/>
-            <w:color w:val="0000FF"/>
-            <w:u w:val="single"/>
-            <w:lang w:eastAsia="en-GB"/>
-          </w:rPr>
-          <w:t>pelines/</w:t>
+          <w:t>https://michelleful.github.io/code-blog//2015/06/20/pipelines/</w:t>
         </w:r>
       </w:hyperlink>
       <w:r>
         <w:rPr>
           <w:rFonts w:ascii="Times New Roman" w:eastAsia="Times New Roman" w:hAnsi="Times New Roman" w:cs="Times New Roman"/>
-          <w:lang w:eastAsia="en-GB"/>
+          <w:lang w:val="de-DE" w:eastAsia="en-GB"/>
         </w:rPr>
         <w:t xml:space="preserve">, </w:t>
       </w:r>
@@ -1977,7 +2377,7 @@
         <w:rPr>
           <w:rFonts w:eastAsia="Times New Roman" w:cstheme="minorHAnsi"/>
           <w:shd w:val="clear" w:color="auto" w:fill="FFFFFF"/>
-          <w:lang w:eastAsia="en-GB"/>
+          <w:lang w:val="de-DE" w:eastAsia="en-GB"/>
         </w:rPr>
         <w:t xml:space="preserve">2015. </w:t>
       </w:r>
@@ -1987,7 +2387,7 @@
         <w:rPr>
           <w:rFonts w:eastAsia="Times New Roman" w:cstheme="minorHAnsi"/>
           <w:shd w:val="clear" w:color="auto" w:fill="FFFFFF"/>
-          <w:lang w:eastAsia="en-GB"/>
+          <w:lang w:val="de-DE" w:eastAsia="en-GB"/>
         </w:rPr>
       </w:pPr>
     </w:p>
@@ -1998,13 +2398,23 @@
           <w:lang w:val="de-DE" w:eastAsia="en-GB"/>
         </w:rPr>
       </w:pPr>
+      <w:proofErr w:type="spellStart"/>
       <w:r>
         <w:rPr>
           <w:rFonts w:eastAsia="Times New Roman" w:cstheme="minorHAnsi"/>
           <w:shd w:val="clear" w:color="auto" w:fill="FFFFFF"/>
           <w:lang w:val="de-DE" w:eastAsia="en-GB"/>
         </w:rPr>
-        <w:t xml:space="preserve">Zac Stewart, </w:t>
+        <w:t>Zac</w:t>
+      </w:r>
+      <w:proofErr w:type="spellEnd"/>
+      <w:r>
+        <w:rPr>
+          <w:rFonts w:eastAsia="Times New Roman" w:cstheme="minorHAnsi"/>
+          <w:shd w:val="clear" w:color="auto" w:fill="FFFFFF"/>
+          <w:lang w:val="de-DE" w:eastAsia="en-GB"/>
+        </w:rPr>
+        <w:t xml:space="preserve"> Stewart, </w:t>
       </w:r>
       <w:hyperlink r:id="rId18" w:history="1">
         <w:r>
@@ -2013,23 +2423,7 @@
             <w:rFonts w:ascii="Times New Roman" w:eastAsia="Times New Roman" w:hAnsi="Times New Roman" w:cs="Times New Roman"/>
             <w:lang w:val="de-DE" w:eastAsia="en-GB"/>
           </w:rPr>
-          <w:t>http://zacstewart.com/2014/08/05/pipelines-of-featureunions-of-pipelines.h</w:t>
-        </w:r>
-        <w:r>
-          <w:rPr>
-            <w:rStyle w:val="Hyperlink"/>
-            <w:rFonts w:ascii="Times New Roman" w:eastAsia="Times New Roman" w:hAnsi="Times New Roman" w:cs="Times New Roman"/>
-            <w:lang w:val="de-DE" w:eastAsia="en-GB"/>
-          </w:rPr>
-          <w:t>t</w:t>
-        </w:r>
-        <w:r>
-          <w:rPr>
-            <w:rStyle w:val="Hyperlink"/>
-            <w:rFonts w:ascii="Times New Roman" w:eastAsia="Times New Roman" w:hAnsi="Times New Roman" w:cs="Times New Roman"/>
-            <w:lang w:val="de-DE" w:eastAsia="en-GB"/>
-          </w:rPr>
-          <w:t>ml</w:t>
+          <w:t>http://zacstewart.com/2014/08/05/pipelines-of-featureunions-of-pipelines.html</w:t>
         </w:r>
       </w:hyperlink>
       <w:r>
@@ -2067,7 +2461,7 @@
         <w:rPr>
           <w:rFonts w:eastAsia="Times New Roman" w:cstheme="minorHAnsi"/>
           <w:shd w:val="clear" w:color="auto" w:fill="FFFFFF"/>
-          <w:lang w:eastAsia="en-GB"/>
+          <w:lang w:val="de-DE" w:eastAsia="en-GB"/>
         </w:rPr>
         <w:t>Jeff Hale,</w:t>
       </w:r>
@@ -2103,8 +2497,6 @@
         </w:rPr>
         <w:t>2019</w:t>
       </w:r>
-      <w:bookmarkStart w:id="0" w:name="_GoBack"/>
-      <w:bookmarkEnd w:id="0"/>
     </w:p>
     <w:p>
       <w:pPr>
@@ -2125,9 +2517,27 @@
         <w:rPr>
           <w:rFonts w:eastAsia="Times New Roman" w:cstheme="minorHAnsi"/>
           <w:shd w:val="clear" w:color="auto" w:fill="FFFFFF"/>
-          <w:lang w:eastAsia="en-GB"/>
-        </w:rPr>
-        <w:t>Aurélien Géron. </w:t>
+          <w:lang w:val="de-DE" w:eastAsia="en-GB"/>
+        </w:rPr>
+        <w:t xml:space="preserve">Aurélien </w:t>
+      </w:r>
+      <w:proofErr w:type="spellStart"/>
+      <w:r>
+        <w:rPr>
+          <w:rFonts w:eastAsia="Times New Roman" w:cstheme="minorHAnsi"/>
+          <w:shd w:val="clear" w:color="auto" w:fill="FFFFFF"/>
+          <w:lang w:val="de-DE" w:eastAsia="en-GB"/>
+        </w:rPr>
+        <w:t>Géron</w:t>
+      </w:r>
+      <w:proofErr w:type="spellEnd"/>
+      <w:r>
+        <w:rPr>
+          <w:rFonts w:eastAsia="Times New Roman" w:cstheme="minorHAnsi"/>
+          <w:shd w:val="clear" w:color="auto" w:fill="FFFFFF"/>
+          <w:lang w:val="de-DE" w:eastAsia="en-GB"/>
+        </w:rPr>
+        <w:t>. </w:t>
       </w:r>
       <w:r>
         <w:rPr>
@@ -2137,40 +2547,9 @@
           <w:shd w:val="clear" w:color="auto" w:fill="FFFFFF"/>
           <w:lang w:eastAsia="en-GB"/>
         </w:rPr>
-        <w:t>Hands-On Machine Learning with Scikit-Learn and TensorFlow</w:t>
-      </w:r>
-      <w:r>
-        <w:rPr>
-          <w:rFonts w:eastAsia="Times New Roman" w:cstheme="minorHAnsi"/>
-          <w:shd w:val="clear" w:color="auto" w:fill="FFFFFF"/>
-          <w:lang w:eastAsia="en-GB"/>
-        </w:rPr>
-        <w:t>. O'Reilly Media, 2017.</w:t>
-      </w:r>
-    </w:p>
-    <w:p>
-      <w:pPr>
-        <w:rPr>
-          <w:rFonts w:cstheme="minorHAnsi"/>
-        </w:rPr>
-      </w:pPr>
-    </w:p>
-    <w:p>
-      <w:pPr>
-        <w:rPr>
-          <w:rFonts w:eastAsia="Times New Roman" w:cstheme="minorHAnsi"/>
-          <w:lang w:eastAsia="en-GB"/>
-        </w:rPr>
-      </w:pPr>
-      <w:r>
-        <w:rPr>
-          <w:rFonts w:eastAsia="Times New Roman" w:cstheme="minorHAnsi"/>
-          <w:shd w:val="clear" w:color="auto" w:fill="FFFFFF"/>
-          <w:lang w:eastAsia="en-GB"/>
-        </w:rPr>
-        <w:lastRenderedPageBreak/>
-        <w:t>Yoav Goldberg. </w:t>
-      </w:r>
+        <w:t xml:space="preserve">Hands-On Machine Learning with </w:t>
+      </w:r>
+      <w:proofErr w:type="spellStart"/>
       <w:r>
         <w:rPr>
           <w:rFonts w:eastAsia="Times New Roman" w:cstheme="minorHAnsi"/>
@@ -2179,39 +2558,9 @@
           <w:shd w:val="clear" w:color="auto" w:fill="FFFFFF"/>
           <w:lang w:eastAsia="en-GB"/>
         </w:rPr>
-        <w:t>Neural Network Methods for Natural Language Processing</w:t>
-      </w:r>
-      <w:r>
-        <w:rPr>
-          <w:rFonts w:eastAsia="Times New Roman" w:cstheme="minorHAnsi"/>
-          <w:shd w:val="clear" w:color="auto" w:fill="FFFFFF"/>
-          <w:lang w:eastAsia="en-GB"/>
-        </w:rPr>
-        <w:t>. Morgan &amp; Claypool Publishers, 2017</w:t>
-      </w:r>
-    </w:p>
-    <w:p>
-      <w:pPr>
-        <w:rPr>
-          <w:rFonts w:cstheme="minorHAnsi"/>
-        </w:rPr>
-      </w:pPr>
-    </w:p>
-    <w:p>
-      <w:pPr>
-        <w:rPr>
-          <w:rFonts w:eastAsia="Times New Roman" w:cstheme="minorHAnsi"/>
-          <w:lang w:eastAsia="en-GB"/>
-        </w:rPr>
-      </w:pPr>
-      <w:r>
-        <w:rPr>
-          <w:rFonts w:eastAsia="Times New Roman" w:cstheme="minorHAnsi"/>
-          <w:shd w:val="clear" w:color="auto" w:fill="FFFFFF"/>
-          <w:lang w:eastAsia="en-GB"/>
-        </w:rPr>
-        <w:t>Sebastian Raschka. </w:t>
-      </w:r>
+        <w:t>Scikit</w:t>
+      </w:r>
+      <w:proofErr w:type="spellEnd"/>
       <w:r>
         <w:rPr>
           <w:rFonts w:eastAsia="Times New Roman" w:cstheme="minorHAnsi"/>
@@ -2220,7 +2569,7 @@
           <w:shd w:val="clear" w:color="auto" w:fill="FFFFFF"/>
           <w:lang w:eastAsia="en-GB"/>
         </w:rPr>
-        <w:t>Python Machine Learning</w:t>
+        <w:t>-Learn and TensorFlow</w:t>
       </w:r>
       <w:r>
         <w:rPr>
@@ -2228,7 +2577,7 @@
           <w:shd w:val="clear" w:color="auto" w:fill="FFFFFF"/>
           <w:lang w:eastAsia="en-GB"/>
         </w:rPr>
-        <w:t>. Packt Publishing, 2015.  </w:t>
+        <w:t>. O'Reilly Media, 2017.</w:t>
       </w:r>
     </w:p>
     <w:p>
@@ -2240,27 +2589,174 @@
     </w:p>
     <w:p>
       <w:pPr>
-        <w:shd w:val="clear" w:color="auto" w:fill="FFFFFF"/>
-        <w:rPr>
-          <w:rFonts w:eastAsia="Times New Roman" w:cstheme="minorHAnsi"/>
-          <w:lang w:eastAsia="en-GB"/>
-        </w:rPr>
-      </w:pPr>
-      <w:r>
-        <w:rPr>
-          <w:rFonts w:eastAsia="Times New Roman" w:cstheme="minorHAnsi"/>
-          <w:lang w:eastAsia="en-GB"/>
-        </w:rPr>
-        <w:t>Delip Rao and Brian McMahan. </w:t>
+        <w:rPr>
+          <w:rFonts w:eastAsia="Times New Roman" w:cstheme="minorHAnsi"/>
+          <w:lang w:eastAsia="en-GB"/>
+        </w:rPr>
+      </w:pPr>
+      <w:r>
+        <w:rPr>
+          <w:rFonts w:eastAsia="Times New Roman" w:cstheme="minorHAnsi"/>
+          <w:shd w:val="clear" w:color="auto" w:fill="FFFFFF"/>
+          <w:lang w:eastAsia="en-GB"/>
+        </w:rPr>
+        <w:t>Yoav Goldberg. </w:t>
       </w:r>
       <w:r>
         <w:rPr>
           <w:rFonts w:eastAsia="Times New Roman" w:cstheme="minorHAnsi"/>
           <w:i/>
           <w:iCs/>
-          <w:lang w:eastAsia="en-GB"/>
-        </w:rPr>
-        <w:t>Natural language processing with PyTorch: build intelligent language applications using deep learning</w:t>
+          <w:shd w:val="clear" w:color="auto" w:fill="FFFFFF"/>
+          <w:lang w:eastAsia="en-GB"/>
+        </w:rPr>
+        <w:t>Neural Network Methods for Natural Language Processing</w:t>
+      </w:r>
+      <w:r>
+        <w:rPr>
+          <w:rFonts w:eastAsia="Times New Roman" w:cstheme="minorHAnsi"/>
+          <w:shd w:val="clear" w:color="auto" w:fill="FFFFFF"/>
+          <w:lang w:eastAsia="en-GB"/>
+        </w:rPr>
+        <w:t>. Morgan &amp; Claypool Publishers, 2017</w:t>
+      </w:r>
+    </w:p>
+    <w:p>
+      <w:pPr>
+        <w:rPr>
+          <w:rFonts w:cstheme="minorHAnsi"/>
+        </w:rPr>
+      </w:pPr>
+    </w:p>
+    <w:p>
+      <w:pPr>
+        <w:rPr>
+          <w:rFonts w:eastAsia="Times New Roman" w:cstheme="minorHAnsi"/>
+          <w:lang w:eastAsia="en-GB"/>
+        </w:rPr>
+      </w:pPr>
+      <w:r>
+        <w:rPr>
+          <w:rFonts w:eastAsia="Times New Roman" w:cstheme="minorHAnsi"/>
+          <w:shd w:val="clear" w:color="auto" w:fill="FFFFFF"/>
+          <w:lang w:eastAsia="en-GB"/>
+        </w:rPr>
+        <w:t xml:space="preserve">Sebastian </w:t>
+      </w:r>
+      <w:proofErr w:type="spellStart"/>
+      <w:r>
+        <w:rPr>
+          <w:rFonts w:eastAsia="Times New Roman" w:cstheme="minorHAnsi"/>
+          <w:shd w:val="clear" w:color="auto" w:fill="FFFFFF"/>
+          <w:lang w:eastAsia="en-GB"/>
+        </w:rPr>
+        <w:t>Raschka</w:t>
+      </w:r>
+      <w:proofErr w:type="spellEnd"/>
+      <w:r>
+        <w:rPr>
+          <w:rFonts w:eastAsia="Times New Roman" w:cstheme="minorHAnsi"/>
+          <w:shd w:val="clear" w:color="auto" w:fill="FFFFFF"/>
+          <w:lang w:eastAsia="en-GB"/>
+        </w:rPr>
+        <w:t>. </w:t>
+      </w:r>
+      <w:r>
+        <w:rPr>
+          <w:rFonts w:eastAsia="Times New Roman" w:cstheme="minorHAnsi"/>
+          <w:i/>
+          <w:iCs/>
+          <w:shd w:val="clear" w:color="auto" w:fill="FFFFFF"/>
+          <w:lang w:eastAsia="en-GB"/>
+        </w:rPr>
+        <w:t>Python Machine Learning</w:t>
+      </w:r>
+      <w:r>
+        <w:rPr>
+          <w:rFonts w:eastAsia="Times New Roman" w:cstheme="minorHAnsi"/>
+          <w:shd w:val="clear" w:color="auto" w:fill="FFFFFF"/>
+          <w:lang w:eastAsia="en-GB"/>
+        </w:rPr>
+        <w:t xml:space="preserve">. </w:t>
+      </w:r>
+      <w:proofErr w:type="spellStart"/>
+      <w:r>
+        <w:rPr>
+          <w:rFonts w:eastAsia="Times New Roman" w:cstheme="minorHAnsi"/>
+          <w:shd w:val="clear" w:color="auto" w:fill="FFFFFF"/>
+          <w:lang w:eastAsia="en-GB"/>
+        </w:rPr>
+        <w:t>Packt</w:t>
+      </w:r>
+      <w:proofErr w:type="spellEnd"/>
+      <w:r>
+        <w:rPr>
+          <w:rFonts w:eastAsia="Times New Roman" w:cstheme="minorHAnsi"/>
+          <w:shd w:val="clear" w:color="auto" w:fill="FFFFFF"/>
+          <w:lang w:eastAsia="en-GB"/>
+        </w:rPr>
+        <w:t xml:space="preserve"> Publishing, 2015.  </w:t>
+      </w:r>
+    </w:p>
+    <w:p>
+      <w:pPr>
+        <w:rPr>
+          <w:rFonts w:cstheme="minorHAnsi"/>
+        </w:rPr>
+      </w:pPr>
+    </w:p>
+    <w:p>
+      <w:pPr>
+        <w:shd w:val="clear" w:color="auto" w:fill="FFFFFF"/>
+        <w:rPr>
+          <w:rFonts w:eastAsia="Times New Roman" w:cstheme="minorHAnsi"/>
+          <w:lang w:eastAsia="en-GB"/>
+        </w:rPr>
+      </w:pPr>
+      <w:proofErr w:type="spellStart"/>
+      <w:r>
+        <w:rPr>
+          <w:rFonts w:eastAsia="Times New Roman" w:cstheme="minorHAnsi"/>
+          <w:lang w:eastAsia="en-GB"/>
+        </w:rPr>
+        <w:t>Delip</w:t>
+      </w:r>
+      <w:proofErr w:type="spellEnd"/>
+      <w:r>
+        <w:rPr>
+          <w:rFonts w:eastAsia="Times New Roman" w:cstheme="minorHAnsi"/>
+          <w:lang w:eastAsia="en-GB"/>
+        </w:rPr>
+        <w:t xml:space="preserve"> Rao and Brian McMahan. </w:t>
+      </w:r>
+      <w:r>
+        <w:rPr>
+          <w:rFonts w:eastAsia="Times New Roman" w:cstheme="minorHAnsi"/>
+          <w:i/>
+          <w:iCs/>
+          <w:lang w:eastAsia="en-GB"/>
+        </w:rPr>
+        <w:t xml:space="preserve">Natural language processing with </w:t>
+      </w:r>
+      <w:proofErr w:type="spellStart"/>
+      <w:r>
+        <w:rPr>
+          <w:rFonts w:eastAsia="Times New Roman" w:cstheme="minorHAnsi"/>
+          <w:i/>
+          <w:iCs/>
+          <w:lang w:eastAsia="en-GB"/>
+        </w:rPr>
+        <w:t>PyTorch</w:t>
+      </w:r>
+      <w:proofErr w:type="spellEnd"/>
+      <w:r>
+        <w:rPr>
+          <w:rFonts w:eastAsia="Times New Roman" w:cstheme="minorHAnsi"/>
+          <w:i/>
+          <w:iCs/>
+          <w:lang w:eastAsia="en-GB"/>
+        </w:rPr>
+        <w:t>: build intelligent language applications using deep learning</w:t>
       </w:r>
       <w:r>
         <w:rPr>
@@ -3316,7 +3812,7 @@
 </file>
 
 <file path=customXml/itemProps1.xml><?xml version="1.0" encoding="utf-8"?>
-<ds:datastoreItem xmlns:ds="http://schemas.openxmlformats.org/officeDocument/2006/customXml" ds:itemID="{AE9B5B50-288C-1442-AC6A-0453A4472010}">
+<ds:datastoreItem xmlns:ds="http://schemas.openxmlformats.org/officeDocument/2006/customXml" ds:itemID="{504D1840-796C-3843-AC51-3EA2D50AEEB4}">
   <ds:schemaRefs>
     <ds:schemaRef ds:uri="http://schemas.openxmlformats.org/officeDocument/2006/bibliography"/>
   </ds:schemaRefs>

</xml_diff>

<commit_message>
Update lab_report confusion matrices with screenshot and description
</commit_message>
<xml_diff>
--- a/ex01/Lab_report.docx
+++ b/ex01/Lab_report.docx
@@ -73,7 +73,12 @@
       </w:r>
       <w:proofErr w:type="spellEnd"/>
       <w:r>
-        <w:t xml:space="preserve"> for both datasets (the labels and the tweets) and then merge them with the IDs. With the module pandas, the process was quick and efficient.</w:t>
+        <w:t xml:space="preserve"> for both datasets (the labels and </w:t>
+      </w:r>
+      <w:bookmarkStart w:id="0" w:name="_GoBack"/>
+      <w:bookmarkEnd w:id="0"/>
+      <w:r>
+        <w:t>the tweets) and then merge them with the IDs. With the module pandas, the process was quick and efficient.</w:t>
       </w:r>
     </w:p>
     <w:p/>
@@ -212,7 +217,19 @@
         <w:rPr>
           <w:color w:val="FF0000"/>
         </w:rPr>
-        <w:t xml:space="preserve">we have realized, a little too late, that we only thought of dealing with the class imbalance on the lower end of the tail. We didn’t do this for the data that was overwhelmingly present (English, Spanish, Japanese) and this might be a threat to the whole process. Indeed, it might have caused something called “mode collapse”, a phenomenon in which the model generates </w:t>
+        <w:t xml:space="preserve">we have realized, a little too late, that we only thought of dealing with the class imbalance on the lower end of the tail. We didn’t do this for the data that was overwhelmingly present (English, Spanish, Japanese) and this might be a threat to the whole process. Indeed, it might have caused something called “mode collapse”, a phenomenon in which the model </w:t>
+      </w:r>
+      <w:r>
+        <w:rPr>
+          <w:color w:val="FF0000"/>
+        </w:rPr>
+        <w:t>predicts</w:t>
+      </w:r>
+      <w:r>
+        <w:rPr>
+          <w:color w:val="FF0000"/>
+        </w:rPr>
+        <w:t xml:space="preserve"> </w:t>
       </w:r>
       <w:r>
         <w:rPr>
@@ -2206,13 +2223,57 @@
       <w:pPr>
         <w:pStyle w:val="Heading1"/>
       </w:pPr>
-      <w:r>
+    </w:p>
+    <w:p>
+      <w:pPr>
+        <w:pStyle w:val="Heading1"/>
+      </w:pPr>
+    </w:p>
+    <w:p>
+      <w:pPr>
+        <w:pStyle w:val="Heading1"/>
+      </w:pPr>
+    </w:p>
+    <w:p>
+      <w:pPr>
+        <w:pStyle w:val="Heading1"/>
+      </w:pPr>
+    </w:p>
+    <w:p>
+      <w:pPr>
+        <w:pStyle w:val="Heading1"/>
+      </w:pPr>
+    </w:p>
+    <w:p>
+      <w:pPr>
+        <w:pStyle w:val="Heading1"/>
+      </w:pPr>
+      <w:r>
+        <w:lastRenderedPageBreak/>
         <w:t>Confusion matrices</w:t>
       </w:r>
     </w:p>
     <w:p>
       <w:r>
-        <w:t>Naïve Bayes:</w:t>
+        <w:t>All classifiers (</w:t>
+      </w:r>
+      <w:r>
+        <w:t>Naïve Bayes</w:t>
+      </w:r>
+      <w:r>
+        <w:t xml:space="preserve">, </w:t>
+      </w:r>
+      <w:r>
+        <w:t>Stochastic Gradient Descent</w:t>
+      </w:r>
+      <w:r>
+        <w:t xml:space="preserve"> and MLP</w:t>
+      </w:r>
+      <w:r>
+        <w:t>) resulted in visually identical confusion matrices</w:t>
+      </w:r>
+      <w:r>
+        <w:t>:</w:t>
       </w:r>
     </w:p>
     <w:p>
@@ -2221,171 +2282,336 @@
           <w:color w:val="FF0000"/>
         </w:rPr>
       </w:pPr>
-      <w:r>
+    </w:p>
+    <w:p>
+      <w:pPr>
+        <w:jc w:val="center"/>
         <w:rPr>
           <w:color w:val="FF0000"/>
         </w:rPr>
-        <w:t>SCREENSHOT</w:t>
+      </w:pPr>
+      <w:r>
+        <w:rPr>
+          <w:noProof/>
+          <w:color w:val="FF0000"/>
+        </w:rPr>
+        <w:drawing>
+          <wp:inline distT="0" distB="0" distL="0" distR="0" wp14:anchorId="0C75F551" wp14:editId="19363B9E">
+            <wp:extent cx="2135571" cy="2103578"/>
+            <wp:effectExtent l="0" t="0" r="0" b="5080"/>
+            <wp:docPr id="3" name="Picture 3"/>
+            <wp:cNvGraphicFramePr>
+              <a:graphicFrameLocks xmlns:a="http://schemas.openxmlformats.org/drawingml/2006/main" noChangeAspect="1"/>
+            </wp:cNvGraphicFramePr>
+            <a:graphic xmlns:a="http://schemas.openxmlformats.org/drawingml/2006/main">
+              <a:graphicData uri="http://schemas.openxmlformats.org/drawingml/2006/picture">
+                <pic:pic xmlns:pic="http://schemas.openxmlformats.org/drawingml/2006/picture">
+                  <pic:nvPicPr>
+                    <pic:cNvPr id="3" name="Screenshot 2019-10-13 at 21.46.21.png"/>
+                    <pic:cNvPicPr/>
+                  </pic:nvPicPr>
+                  <pic:blipFill>
+                    <a:blip r:embed="rId16" cstate="print">
+                      <a:extLst>
+                        <a:ext uri="{28A0092B-C50C-407E-A947-70E740481C1C}">
+                          <a14:useLocalDpi xmlns:a14="http://schemas.microsoft.com/office/drawing/2010/main" val="0"/>
+                        </a:ext>
+                      </a:extLst>
+                    </a:blip>
+                    <a:stretch>
+                      <a:fillRect/>
+                    </a:stretch>
+                  </pic:blipFill>
+                  <pic:spPr>
+                    <a:xfrm>
+                      <a:off x="0" y="0"/>
+                      <a:ext cx="2145160" cy="2113023"/>
+                    </a:xfrm>
+                    <a:prstGeom prst="rect">
+                      <a:avLst/>
+                    </a:prstGeom>
+                  </pic:spPr>
+                </pic:pic>
+              </a:graphicData>
+            </a:graphic>
+          </wp:inline>
+        </w:drawing>
       </w:r>
     </w:p>
     <w:p/>
     <w:p>
       <w:r>
-        <w:t>The light squares indicate the labels for respectively English (10), Spanish (11) and Japanese (23). This is no big surprise, given that they are the most frequent labels. The model obviously deals with labels it has seen often during training much better than with those that haven’t had many occurrences.</w:t>
+        <w:t xml:space="preserve">The </w:t>
+      </w:r>
+      <w:r>
+        <w:t>most visible</w:t>
+      </w:r>
+      <w:r>
+        <w:t xml:space="preserve"> squares indicate the labels for respectively English (10), </w:t>
+      </w:r>
+      <w:r>
+        <w:t>Spanish</w:t>
+      </w:r>
+      <w:r>
+        <w:t xml:space="preserve"> (11) and Japanese (23). This is no big surprise, given that they are the most frequent labels. </w:t>
+      </w:r>
+      <w:r>
+        <w:t xml:space="preserve">Almost </w:t>
+      </w:r>
+      <w:r>
+        <w:t xml:space="preserve">all </w:t>
+      </w:r>
+      <w:r>
+        <w:t xml:space="preserve">the </w:t>
+      </w:r>
+      <w:r>
+        <w:t xml:space="preserve">other </w:t>
+      </w:r>
+      <w:r>
+        <w:t>labels</w:t>
+      </w:r>
+      <w:r>
+        <w:t xml:space="preserve"> leave very dark squares</w:t>
+      </w:r>
+      <w:r>
+        <w:t xml:space="preserve"> over the diagonal,</w:t>
+      </w:r>
+      <w:r>
+        <w:t xml:space="preserve"> meaning, </w:t>
+      </w:r>
+      <w:r>
+        <w:t>they are much less frequent in the data set</w:t>
+      </w:r>
+      <w:r>
+        <w:t xml:space="preserve">. The color intensity of each square could be described as the ratio of the </w:t>
+      </w:r>
+      <w:r>
+        <w:rPr>
+          <w:b/>
+          <w:bCs/>
+        </w:rPr>
+        <w:t>T</w:t>
+      </w:r>
+      <w:r>
+        <w:t xml:space="preserve">rue </w:t>
+      </w:r>
+      <w:r>
+        <w:rPr>
+          <w:b/>
+          <w:bCs/>
+        </w:rPr>
+        <w:t>P</w:t>
+      </w:r>
+      <w:r>
+        <w:t>ositive predictions</w:t>
+      </w:r>
+      <w:r>
+        <w:t xml:space="preserve"> for a given label</w:t>
+      </w:r>
+      <w:r>
+        <w:t xml:space="preserve"> to the most frequent </w:t>
+      </w:r>
+      <w:r>
+        <w:t>T</w:t>
+      </w:r>
+      <w:r>
+        <w:t xml:space="preserve">rue </w:t>
+      </w:r>
+      <w:r>
+        <w:t>P</w:t>
+      </w:r>
+      <w:r>
+        <w:t xml:space="preserve">ositive prediction. </w:t>
       </w:r>
     </w:p>
     <w:p/>
+    <w:p>
+      <w:r>
+        <w:t xml:space="preserve">Essentially, the </w:t>
+      </w:r>
+      <w:proofErr w:type="spellStart"/>
+      <w:proofErr w:type="gramStart"/>
+      <w:r>
+        <w:t>plt.matshow</w:t>
+      </w:r>
+      <w:proofErr w:type="spellEnd"/>
+      <w:proofErr w:type="gramEnd"/>
+      <w:r>
+        <w:t xml:space="preserve"> function </w:t>
+      </w:r>
+      <w:r>
+        <w:t xml:space="preserve">internally maps the </w:t>
+      </w:r>
+      <w:r>
+        <w:t>matrix values (</w:t>
+      </w:r>
+      <w:r>
+        <w:t xml:space="preserve">range: </w:t>
+      </w:r>
+      <w:r>
+        <w:t xml:space="preserve">[0, </w:t>
+      </w:r>
+      <w:proofErr w:type="spellStart"/>
+      <w:r>
+        <w:t>TP_most_frequent</w:t>
+      </w:r>
+      <w:proofErr w:type="spellEnd"/>
+      <w:r>
+        <w:t>]) to color intensity values (</w:t>
+      </w:r>
+      <w:r>
+        <w:t xml:space="preserve">range: </w:t>
+      </w:r>
+      <w:r>
+        <w:t xml:space="preserve">[0, 255]). </w:t>
+      </w:r>
+      <w:r>
+        <w:t>In our case (MLP)</w:t>
+      </w:r>
+      <w:r>
+        <w:t xml:space="preserve">, the most frequent </w:t>
+      </w:r>
+      <w:r>
+        <w:t xml:space="preserve">TP </w:t>
+      </w:r>
+      <w:r>
+        <w:t xml:space="preserve">label </w:t>
+      </w:r>
+      <w:r>
+        <w:t>is</w:t>
+      </w:r>
+      <w:r>
+        <w:t xml:space="preserve"> English</w:t>
+      </w:r>
+      <w:r>
+        <w:t xml:space="preserve"> with 4728 TP predictions</w:t>
+      </w:r>
+      <w:r>
+        <w:t xml:space="preserve">. </w:t>
+      </w:r>
+      <w:r>
+        <w:t xml:space="preserve">This </w:t>
+      </w:r>
+      <w:r>
+        <w:t>would make the respective</w:t>
+      </w:r>
+      <w:r>
+        <w:t xml:space="preserve"> square</w:t>
+      </w:r>
+      <w:r>
+        <w:t xml:space="preserve"> color fully opaque (white</w:t>
+      </w:r>
+      <w:r>
+        <w:t>, row 10, column 10</w:t>
+      </w:r>
+      <w:r>
+        <w:t>). The second most frequent TP label is Japanese with 2222 predictions. Its color intensity is computed as follows: 25</w:t>
+      </w:r>
+      <w:r>
+        <w:t>5</w:t>
+      </w:r>
+      <w:r>
+        <w:t xml:space="preserve"> * (</w:t>
+      </w:r>
+      <w:proofErr w:type="spellStart"/>
+      <w:r>
+        <w:t>TP_japanese</w:t>
+      </w:r>
+      <w:proofErr w:type="spellEnd"/>
+      <w:r>
+        <w:t>/</w:t>
+      </w:r>
+      <w:proofErr w:type="spellStart"/>
+      <w:r>
+        <w:t>TP_most_frequent</w:t>
+      </w:r>
+      <w:proofErr w:type="spellEnd"/>
+      <w:r>
+        <w:t xml:space="preserve">). </w:t>
+      </w:r>
+      <w:proofErr w:type="spellStart"/>
+      <w:r>
+        <w:t>TP_most_frequent</w:t>
+      </w:r>
+      <w:proofErr w:type="spellEnd"/>
+      <w:r>
+        <w:t xml:space="preserve"> is equal to </w:t>
+      </w:r>
+      <w:proofErr w:type="spellStart"/>
+      <w:r>
+        <w:t>TP_english</w:t>
+      </w:r>
+      <w:proofErr w:type="spellEnd"/>
+      <w:r>
+        <w:t xml:space="preserve">. </w:t>
+      </w:r>
+      <w:r>
+        <w:t>Resulting in the number 120</w:t>
+      </w:r>
+      <w:r>
+        <w:t xml:space="preserve"> (row 23, column 23)</w:t>
+      </w:r>
+      <w:r>
+        <w:t>. We can observe these color intensity / RGB values from the picture.</w:t>
+      </w:r>
+    </w:p>
+    <w:p>
+      <w:pPr>
+        <w:rPr>
+          <w:b/>
+          <w:bCs/>
+          <w:u w:val="single"/>
+        </w:rPr>
+      </w:pPr>
+    </w:p>
+    <w:p>
+      <w:pPr>
+        <w:pStyle w:val="Heading1"/>
+      </w:pPr>
+      <w:r>
+        <w:t>Conclusion</w:t>
+      </w:r>
+    </w:p>
+    <w:p>
+      <w:proofErr w:type="spellStart"/>
+      <w:r>
+        <w:rPr>
+          <w:b/>
+          <w:bCs/>
+        </w:rPr>
+        <w:t>GridSearchCV</w:t>
+      </w:r>
+      <w:proofErr w:type="spellEnd"/>
+      <w:r>
+        <w:t xml:space="preserve"> was a very powerful and important tool for this exercise. It allow</w:t>
+      </w:r>
+      <w:r>
+        <w:t>ed us</w:t>
+      </w:r>
+      <w:r>
+        <w:t xml:space="preserve"> to test a wide range of parameters and compare them, testing several models in one go. It is a very efficient way to single out the best parameters and/or hint in which directions to go.</w:t>
+      </w:r>
+    </w:p>
+    <w:p>
+      <w:r>
+        <w:t>The cross validation, obviously, is very important for several reasons. It avoids overfitting by testing the model each time on a new portion of the data. It also results in a lower variance, since the model has been tested K times (K=the number of folds chosen) when the final model is set.</w:t>
+      </w:r>
+    </w:p>
     <w:p/>
     <w:p>
       <w:r>
-        <w:t>Stochastic Gradient Descent:</w:t>
-      </w:r>
-    </w:p>
-    <w:p>
-      <w:pPr>
-        <w:rPr>
-          <w:color w:val="FF0000"/>
-        </w:rPr>
-      </w:pPr>
-      <w:r>
-        <w:rPr>
-          <w:color w:val="FF0000"/>
-        </w:rPr>
-        <w:t>SCREENSHOT</w:t>
-      </w:r>
-    </w:p>
-    <w:p>
-      <w:r>
-        <w:rPr>
-          <w:color w:val="FF0000"/>
-        </w:rPr>
         <w:lastRenderedPageBreak/>
-        <w:t>ASSUMING THE SCREENSHOT LOOKS SIMILAR</w:t>
-      </w:r>
-      <w:r>
-        <w:t>: In this case too, we see the same sort of effect as in the NB. The frequent labels are accurately recognized, while almost all the other ones leave very dark squares, meaning they have not been accurately identified by the model.</w:t>
-      </w:r>
-    </w:p>
-    <w:p/>
-    <w:p>
-      <w:r>
-        <w:t>Multi-layer Perceptron:</w:t>
-      </w:r>
-    </w:p>
-    <w:p>
-      <w:pPr>
-        <w:rPr>
-          <w:color w:val="FF0000"/>
-        </w:rPr>
-      </w:pPr>
-      <w:r>
-        <w:rPr>
-          <w:color w:val="FF0000"/>
-        </w:rPr>
-        <w:t>SCREENSHOT</w:t>
-      </w:r>
-    </w:p>
-    <w:p>
-      <w:r>
-        <w:rPr>
-          <w:color w:val="FF0000"/>
-        </w:rPr>
-        <w:t>Lastly, in this case too, we see effects similar</w:t>
-      </w:r>
-      <w:r>
-        <w:rPr>
-          <w:color w:val="FF0000"/>
-        </w:rPr>
-        <w:t xml:space="preserve"> to the two other models</w:t>
-      </w:r>
-      <w:r>
-        <w:t>.</w:t>
-      </w:r>
-    </w:p>
-    <w:p/>
-    <w:p>
-      <w:pPr>
-        <w:rPr>
-          <w:b/>
-          <w:bCs/>
-          <w:color w:val="FF0000"/>
-        </w:rPr>
-      </w:pPr>
-      <w:r>
-        <w:rPr>
-          <w:color w:val="FF0000"/>
-        </w:rPr>
-        <w:t xml:space="preserve">PLEASE  </w:t>
-      </w:r>
-      <w:r>
-        <w:rPr>
-          <w:b/>
-          <w:bCs/>
-          <w:color w:val="FF0000"/>
-        </w:rPr>
-        <w:sym w:font="Wingdings" w:char="F0E0"/>
-      </w:r>
-      <w:r>
-        <w:rPr>
-          <w:b/>
-          <w:bCs/>
-          <w:color w:val="FF0000"/>
-        </w:rPr>
-        <w:t xml:space="preserve">  add if that effect of only recognizing the frequent labels is stronger or weaker in one model (maybe it will be weaker in the MLP since this model is more complex)</w:t>
-      </w:r>
-      <w:r>
-        <w:rPr>
-          <w:b/>
-          <w:bCs/>
-          <w:color w:val="FF0000"/>
-        </w:rPr>
-        <w:t xml:space="preserve">. If it is weaker or if other labels are well-recognized, it might show a better model (better-generalizing) even if the accuracy in that case is a little lower. </w:t>
-      </w:r>
-      <w:bookmarkStart w:id="0" w:name="_GoBack"/>
-      <w:bookmarkEnd w:id="0"/>
-    </w:p>
-    <w:p/>
-    <w:p/>
-    <w:p>
-      <w:pPr>
-        <w:rPr>
-          <w:b/>
-          <w:bCs/>
-          <w:u w:val="single"/>
-        </w:rPr>
-      </w:pPr>
-    </w:p>
-    <w:p>
-      <w:pPr>
-        <w:pStyle w:val="Heading1"/>
-      </w:pPr>
-      <w:r>
-        <w:t>Conclusion</w:t>
-      </w:r>
-    </w:p>
-    <w:p>
-      <w:proofErr w:type="spellStart"/>
-      <w:r>
-        <w:rPr>
-          <w:b/>
-          <w:bCs/>
-        </w:rPr>
-        <w:t>GridSearchCV</w:t>
-      </w:r>
-      <w:proofErr w:type="spellEnd"/>
-      <w:r>
-        <w:t xml:space="preserve"> was a very powerful and important tool for this exercise. It allows to test a wide range of parameters and compare them, testing several models in one go. It is a very efficient way to single out the best parameters and/or hint in which directions to go.</w:t>
-      </w:r>
-    </w:p>
-    <w:p>
-      <w:r>
-        <w:t>The cross validation, obviously, is very important for several reasons. It avoids overfitting by testing the model each time on a new portion of the data. It also results in a lower variance, since the model has been tested K times (K=the number of folds chosen) when the final model is set.</w:t>
-      </w:r>
-    </w:p>
-    <w:p/>
-    <w:p>
-      <w:r>
-        <w:t xml:space="preserve">Overall, our best performing model turned out to be the Naïve Bayes Classifier. Of course, given the fact that the MLP training was bounded by time and computing power. We suspect that training </w:t>
+        <w:t xml:space="preserve">Overall, our </w:t>
+      </w:r>
+      <w:r>
+        <w:rPr>
+          <w:b/>
+          <w:bCs/>
+        </w:rPr>
+        <w:t>best performing model</w:t>
+      </w:r>
+      <w:r>
+        <w:t xml:space="preserve"> turned out to be the Naïve Bayes Classifier. Of course, given the fact that the MLP training was bounded by time and computing power. We suspect that training </w:t>
       </w:r>
       <w:r>
         <w:t xml:space="preserve">it with bigger hidden layer sizes </w:t>
@@ -2419,7 +2645,7 @@
           <w:lang w:eastAsia="en-GB"/>
         </w:rPr>
       </w:pPr>
-      <w:hyperlink r:id="rId16" w:history="1">
+      <w:hyperlink r:id="rId17" w:history="1">
         <w:proofErr w:type="spellStart"/>
         <w:r>
           <w:rPr>
@@ -2567,7 +2793,7 @@
         </w:rPr>
         <w:t xml:space="preserve">. </w:t>
       </w:r>
-      <w:hyperlink r:id="rId17" w:history="1">
+      <w:hyperlink r:id="rId18" w:history="1">
         <w:r>
           <w:rPr>
             <w:rFonts w:ascii="Times New Roman" w:eastAsia="Times New Roman" w:hAnsi="Times New Roman" w:cs="Times New Roman"/>
@@ -2628,7 +2854,7 @@
         </w:rPr>
         <w:t xml:space="preserve"> Stewart, </w:t>
       </w:r>
-      <w:hyperlink r:id="rId18" w:history="1">
+      <w:hyperlink r:id="rId19" w:history="1">
         <w:r>
           <w:rPr>
             <w:rStyle w:val="Hyperlink"/>
@@ -2684,7 +2910,7 @@
         </w:rPr>
         <w:t xml:space="preserve"> </w:t>
       </w:r>
-      <w:hyperlink r:id="rId19" w:history="1">
+      <w:hyperlink r:id="rId20" w:history="1">
         <w:r>
           <w:rPr>
             <w:rStyle w:val="Hyperlink"/>
@@ -2725,40 +2951,29 @@
           <w:lang w:eastAsia="en-GB"/>
         </w:rPr>
       </w:pPr>
-      <w:proofErr w:type="spellStart"/>
       <w:r>
         <w:rPr>
           <w:rFonts w:eastAsia="Times New Roman" w:cstheme="minorHAnsi"/>
           <w:shd w:val="clear" w:color="auto" w:fill="FFFFFF"/>
-          <w:lang w:eastAsia="en-GB"/>
-        </w:rPr>
-        <w:lastRenderedPageBreak/>
-        <w:t>Aurélien</w:t>
-      </w:r>
-      <w:proofErr w:type="spellEnd"/>
+          <w:lang w:val="de-DE" w:eastAsia="en-GB"/>
+        </w:rPr>
+        <w:t xml:space="preserve">Aurélien </w:t>
+      </w:r>
+      <w:proofErr w:type="spellStart"/>
       <w:r>
         <w:rPr>
           <w:rFonts w:eastAsia="Times New Roman" w:cstheme="minorHAnsi"/>
           <w:shd w:val="clear" w:color="auto" w:fill="FFFFFF"/>
-          <w:lang w:eastAsia="en-GB"/>
-        </w:rPr>
-        <w:t xml:space="preserve"> </w:t>
-      </w:r>
-      <w:proofErr w:type="spellStart"/>
+          <w:lang w:val="de-DE" w:eastAsia="en-GB"/>
+        </w:rPr>
+        <w:t>Géron</w:t>
+      </w:r>
+      <w:proofErr w:type="spellEnd"/>
       <w:r>
         <w:rPr>
           <w:rFonts w:eastAsia="Times New Roman" w:cstheme="minorHAnsi"/>
           <w:shd w:val="clear" w:color="auto" w:fill="FFFFFF"/>
-          <w:lang w:eastAsia="en-GB"/>
-        </w:rPr>
-        <w:t>Géron</w:t>
-      </w:r>
-      <w:proofErr w:type="spellEnd"/>
-      <w:r>
-        <w:rPr>
-          <w:rFonts w:eastAsia="Times New Roman" w:cstheme="minorHAnsi"/>
-          <w:shd w:val="clear" w:color="auto" w:fill="FFFFFF"/>
-          <w:lang w:eastAsia="en-GB"/>
+          <w:lang w:val="de-DE" w:eastAsia="en-GB"/>
         </w:rPr>
         <w:t>. </w:t>
       </w:r>
@@ -4035,7 +4250,7 @@
 </file>
 
 <file path=customXml/itemProps1.xml><?xml version="1.0" encoding="utf-8"?>
-<ds:datastoreItem xmlns:ds="http://schemas.openxmlformats.org/officeDocument/2006/customXml" ds:itemID="{A5F1021A-3FE6-A24B-A068-AEDE34AFF504}">
+<ds:datastoreItem xmlns:ds="http://schemas.openxmlformats.org/officeDocument/2006/customXml" ds:itemID="{3D878838-A4F7-F445-B062-C3F20DDFB8D4}">
   <ds:schemaRefs>
     <ds:schemaRef ds:uri="http://schemas.openxmlformats.org/officeDocument/2006/bibliography"/>
   </ds:schemaRefs>

</xml_diff>